<commit_message>
Doing Warning Form (cont.)
</commit_message>
<xml_diff>
--- a/Karaoke Report Meeting 30062012-1.docx
+++ b/Karaoke Report Meeting 30062012-1.docx
@@ -1136,6 +1136,7 @@
       <w:r>
         <w:rPr>
           <w:rFonts w:ascii="Times New Roman" w:hAnsi="Times New Roman" w:cs="Times New Roman"/>
+          <w:highlight w:val="yellow"/>
         </w:rPr>
         <w:t xml:space="preserve">Admin </w:t>
       </w:r>
@@ -1143,6 +1144,7 @@
       <w:r>
         <w:rPr>
           <w:rFonts w:ascii="Times New Roman" w:hAnsi="Times New Roman" w:cs="Times New Roman"/>
+          <w:highlight w:val="yellow"/>
         </w:rPr>
         <w:t>chỉnh</w:t>
       </w:r>
@@ -1150,13 +1152,15 @@
       <w:r>
         <w:rPr>
           <w:rFonts w:ascii="Times New Roman" w:hAnsi="Times New Roman" w:cs="Times New Roman"/>
-        </w:rPr>
-        <w:t xml:space="preserve"> </w:t>
-      </w:r>
-      <w:proofErr w:type="spellStart"/>
-      <w:r>
-        <w:rPr>
-          <w:rFonts w:ascii="Times New Roman" w:hAnsi="Times New Roman" w:cs="Times New Roman"/>
+          <w:highlight w:val="yellow"/>
+        </w:rPr>
+        <w:t xml:space="preserve"> </w:t>
+      </w:r>
+      <w:proofErr w:type="spellStart"/>
+      <w:r>
+        <w:rPr>
+          <w:rFonts w:ascii="Times New Roman" w:hAnsi="Times New Roman" w:cs="Times New Roman"/>
+          <w:highlight w:val="yellow"/>
         </w:rPr>
         <w:t>giờ</w:t>
       </w:r>
@@ -1164,13 +1168,15 @@
       <w:r>
         <w:rPr>
           <w:rFonts w:ascii="Times New Roman" w:hAnsi="Times New Roman" w:cs="Times New Roman"/>
-        </w:rPr>
-        <w:t xml:space="preserve"> </w:t>
-      </w:r>
-      <w:proofErr w:type="spellStart"/>
-      <w:r>
-        <w:rPr>
-          <w:rFonts w:ascii="Times New Roman" w:hAnsi="Times New Roman" w:cs="Times New Roman"/>
+          <w:highlight w:val="yellow"/>
+        </w:rPr>
+        <w:t xml:space="preserve"> </w:t>
+      </w:r>
+      <w:proofErr w:type="spellStart"/>
+      <w:r>
+        <w:rPr>
+          <w:rFonts w:ascii="Times New Roman" w:hAnsi="Times New Roman" w:cs="Times New Roman"/>
+          <w:highlight w:val="yellow"/>
         </w:rPr>
         <w:t>sau</w:t>
       </w:r>
@@ -1178,13 +1184,15 @@
       <w:r>
         <w:rPr>
           <w:rFonts w:ascii="Times New Roman" w:hAnsi="Times New Roman" w:cs="Times New Roman"/>
-        </w:rPr>
-        <w:t xml:space="preserve"> </w:t>
-      </w:r>
-      <w:proofErr w:type="spellStart"/>
-      <w:r>
-        <w:rPr>
-          <w:rFonts w:ascii="Times New Roman" w:hAnsi="Times New Roman" w:cs="Times New Roman"/>
+          <w:highlight w:val="yellow"/>
+        </w:rPr>
+        <w:t xml:space="preserve"> </w:t>
+      </w:r>
+      <w:proofErr w:type="spellStart"/>
+      <w:r>
+        <w:rPr>
+          <w:rFonts w:ascii="Times New Roman" w:hAnsi="Times New Roman" w:cs="Times New Roman"/>
+          <w:highlight w:val="yellow"/>
         </w:rPr>
         <w:t>khi</w:t>
       </w:r>
@@ -1192,6 +1200,7 @@
       <w:r>
         <w:rPr>
           <w:rFonts w:ascii="Times New Roman" w:hAnsi="Times New Roman" w:cs="Times New Roman"/>
+          <w:highlight w:val="yellow"/>
         </w:rPr>
         <w:t xml:space="preserve"> in</w:t>
       </w:r>

</xml_diff>

<commit_message>
Hoàn thành form cảnh báo
</commit_message>
<xml_diff>
--- a/Karaoke Report Meeting 30062012-1.docx
+++ b/Karaoke Report Meeting 30062012-1.docx
@@ -192,6 +192,7 @@
       <w:r>
         <w:rPr>
           <w:rFonts w:ascii="Times New Roman" w:hAnsi="Times New Roman" w:cs="Times New Roman"/>
+          <w:highlight w:val="yellow"/>
         </w:rPr>
         <w:t>Tách</w:t>
       </w:r>
@@ -199,13 +200,15 @@
       <w:r>
         <w:rPr>
           <w:rFonts w:ascii="Times New Roman" w:hAnsi="Times New Roman" w:cs="Times New Roman"/>
-        </w:rPr>
-        <w:t xml:space="preserve"> </w:t>
-      </w:r>
-      <w:proofErr w:type="spellStart"/>
-      <w:r>
-        <w:rPr>
-          <w:rFonts w:ascii="Times New Roman" w:hAnsi="Times New Roman" w:cs="Times New Roman"/>
+          <w:highlight w:val="yellow"/>
+        </w:rPr>
+        <w:t xml:space="preserve"> </w:t>
+      </w:r>
+      <w:proofErr w:type="spellStart"/>
+      <w:r>
+        <w:rPr>
+          <w:rFonts w:ascii="Times New Roman" w:hAnsi="Times New Roman" w:cs="Times New Roman"/>
+          <w:highlight w:val="yellow"/>
         </w:rPr>
         <w:t>ra</w:t>
       </w:r>
@@ -213,6 +216,7 @@
       <w:r>
         <w:rPr>
           <w:rFonts w:ascii="Times New Roman" w:hAnsi="Times New Roman" w:cs="Times New Roman"/>
+          <w:highlight w:val="yellow"/>
         </w:rPr>
         <w:t xml:space="preserve"> 1 form </w:t>
       </w:r>
@@ -220,6 +224,7 @@
       <w:r>
         <w:rPr>
           <w:rFonts w:ascii="Times New Roman" w:hAnsi="Times New Roman" w:cs="Times New Roman"/>
+          <w:highlight w:val="yellow"/>
         </w:rPr>
         <w:t>riêng</w:t>
       </w:r>
@@ -227,13 +232,15 @@
       <w:r>
         <w:rPr>
           <w:rFonts w:ascii="Times New Roman" w:hAnsi="Times New Roman" w:cs="Times New Roman"/>
-        </w:rPr>
-        <w:t xml:space="preserve"> </w:t>
-      </w:r>
-      <w:proofErr w:type="spellStart"/>
-      <w:r>
-        <w:rPr>
-          <w:rFonts w:ascii="Times New Roman" w:hAnsi="Times New Roman" w:cs="Times New Roman"/>
+          <w:highlight w:val="yellow"/>
+        </w:rPr>
+        <w:t xml:space="preserve"> </w:t>
+      </w:r>
+      <w:proofErr w:type="spellStart"/>
+      <w:r>
+        <w:rPr>
+          <w:rFonts w:ascii="Times New Roman" w:hAnsi="Times New Roman" w:cs="Times New Roman"/>
+          <w:highlight w:val="yellow"/>
         </w:rPr>
         <w:t>khi</w:t>
       </w:r>
@@ -241,13 +248,15 @@
       <w:r>
         <w:rPr>
           <w:rFonts w:ascii="Times New Roman" w:hAnsi="Times New Roman" w:cs="Times New Roman"/>
-        </w:rPr>
-        <w:t xml:space="preserve"> </w:t>
-      </w:r>
-      <w:proofErr w:type="spellStart"/>
-      <w:r>
-        <w:rPr>
-          <w:rFonts w:ascii="Times New Roman" w:hAnsi="Times New Roman" w:cs="Times New Roman"/>
+          <w:highlight w:val="yellow"/>
+        </w:rPr>
+        <w:t xml:space="preserve"> </w:t>
+      </w:r>
+      <w:proofErr w:type="spellStart"/>
+      <w:r>
+        <w:rPr>
+          <w:rFonts w:ascii="Times New Roman" w:hAnsi="Times New Roman" w:cs="Times New Roman"/>
+          <w:highlight w:val="yellow"/>
         </w:rPr>
         <w:t>chọn</w:t>
       </w:r>
@@ -255,13 +264,15 @@
       <w:r>
         <w:rPr>
           <w:rFonts w:ascii="Times New Roman" w:hAnsi="Times New Roman" w:cs="Times New Roman"/>
-        </w:rPr>
-        <w:t xml:space="preserve"> </w:t>
-      </w:r>
-      <w:proofErr w:type="spellStart"/>
-      <w:r>
-        <w:rPr>
-          <w:rFonts w:ascii="Times New Roman" w:hAnsi="Times New Roman" w:cs="Times New Roman"/>
+          <w:highlight w:val="yellow"/>
+        </w:rPr>
+        <w:t xml:space="preserve"> </w:t>
+      </w:r>
+      <w:proofErr w:type="spellStart"/>
+      <w:r>
+        <w:rPr>
+          <w:rFonts w:ascii="Times New Roman" w:hAnsi="Times New Roman" w:cs="Times New Roman"/>
+          <w:highlight w:val="yellow"/>
         </w:rPr>
         <w:t>phòng</w:t>
       </w:r>
@@ -1215,6 +1226,7 @@
       <w:r>
         <w:rPr>
           <w:rFonts w:ascii="Times New Roman" w:hAnsi="Times New Roman" w:cs="Times New Roman"/>
+          <w:highlight w:val="yellow"/>
         </w:rPr>
         <w:t>Có</w:t>
       </w:r>
@@ -1222,6 +1234,7 @@
       <w:r>
         <w:rPr>
           <w:rFonts w:ascii="Times New Roman" w:hAnsi="Times New Roman" w:cs="Times New Roman"/>
+          <w:highlight w:val="yellow"/>
         </w:rPr>
         <w:t xml:space="preserve"> 1 </w:t>
       </w:r>
@@ -1229,6 +1242,7 @@
       <w:r>
         <w:rPr>
           <w:rFonts w:ascii="Times New Roman" w:hAnsi="Times New Roman" w:cs="Times New Roman"/>
+          <w:highlight w:val="yellow"/>
         </w:rPr>
         <w:t>nút</w:t>
       </w:r>
@@ -1236,6 +1250,7 @@
       <w:r>
         <w:rPr>
           <w:rFonts w:ascii="Times New Roman" w:hAnsi="Times New Roman" w:cs="Times New Roman"/>
+          <w:highlight w:val="yellow"/>
         </w:rPr>
         <w:t xml:space="preserve"> view </w:t>
       </w:r>
@@ -1243,6 +1258,7 @@
       <w:r>
         <w:rPr>
           <w:rFonts w:ascii="Times New Roman" w:hAnsi="Times New Roman" w:cs="Times New Roman"/>
+          <w:highlight w:val="yellow"/>
         </w:rPr>
         <w:t>nhanh</w:t>
       </w:r>
@@ -1250,13 +1266,15 @@
       <w:r>
         <w:rPr>
           <w:rFonts w:ascii="Times New Roman" w:hAnsi="Times New Roman" w:cs="Times New Roman"/>
-        </w:rPr>
-        <w:t xml:space="preserve"> </w:t>
-      </w:r>
-      <w:proofErr w:type="spellStart"/>
-      <w:r>
-        <w:rPr>
-          <w:rFonts w:ascii="Times New Roman" w:hAnsi="Times New Roman" w:cs="Times New Roman"/>
+          <w:highlight w:val="yellow"/>
+        </w:rPr>
+        <w:t xml:space="preserve"> </w:t>
+      </w:r>
+      <w:proofErr w:type="spellStart"/>
+      <w:r>
+        <w:rPr>
+          <w:rFonts w:ascii="Times New Roman" w:hAnsi="Times New Roman" w:cs="Times New Roman"/>
+          <w:highlight w:val="yellow"/>
         </w:rPr>
         <w:t>hóa</w:t>
       </w:r>
@@ -1264,13 +1282,15 @@
       <w:r>
         <w:rPr>
           <w:rFonts w:ascii="Times New Roman" w:hAnsi="Times New Roman" w:cs="Times New Roman"/>
-        </w:rPr>
-        <w:t xml:space="preserve"> </w:t>
-      </w:r>
-      <w:proofErr w:type="spellStart"/>
-      <w:r>
-        <w:rPr>
-          <w:rFonts w:ascii="Times New Roman" w:hAnsi="Times New Roman" w:cs="Times New Roman"/>
+          <w:highlight w:val="yellow"/>
+        </w:rPr>
+        <w:t xml:space="preserve"> </w:t>
+      </w:r>
+      <w:proofErr w:type="spellStart"/>
+      <w:r>
+        <w:rPr>
+          <w:rFonts w:ascii="Times New Roman" w:hAnsi="Times New Roman" w:cs="Times New Roman"/>
+          <w:highlight w:val="yellow"/>
         </w:rPr>
         <w:t>đơn</w:t>
       </w:r>
@@ -1278,13 +1298,15 @@
       <w:r>
         <w:rPr>
           <w:rFonts w:ascii="Times New Roman" w:hAnsi="Times New Roman" w:cs="Times New Roman"/>
-        </w:rPr>
-        <w:t xml:space="preserve"> </w:t>
-      </w:r>
-      <w:proofErr w:type="spellStart"/>
-      <w:r>
-        <w:rPr>
-          <w:rFonts w:ascii="Times New Roman" w:hAnsi="Times New Roman" w:cs="Times New Roman"/>
+          <w:highlight w:val="yellow"/>
+        </w:rPr>
+        <w:t xml:space="preserve"> </w:t>
+      </w:r>
+      <w:proofErr w:type="spellStart"/>
+      <w:r>
+        <w:rPr>
+          <w:rFonts w:ascii="Times New Roman" w:hAnsi="Times New Roman" w:cs="Times New Roman"/>
+          <w:highlight w:val="yellow"/>
         </w:rPr>
         <w:t>của</w:t>
       </w:r>
@@ -1292,13 +1314,15 @@
       <w:r>
         <w:rPr>
           <w:rFonts w:ascii="Times New Roman" w:hAnsi="Times New Roman" w:cs="Times New Roman"/>
-        </w:rPr>
-        <w:t xml:space="preserve"> </w:t>
-      </w:r>
-      <w:proofErr w:type="spellStart"/>
-      <w:r>
-        <w:rPr>
-          <w:rFonts w:ascii="Times New Roman" w:hAnsi="Times New Roman" w:cs="Times New Roman"/>
+          <w:highlight w:val="yellow"/>
+        </w:rPr>
+        <w:t xml:space="preserve"> </w:t>
+      </w:r>
+      <w:proofErr w:type="spellStart"/>
+      <w:r>
+        <w:rPr>
+          <w:rFonts w:ascii="Times New Roman" w:hAnsi="Times New Roman" w:cs="Times New Roman"/>
+          <w:highlight w:val="yellow"/>
         </w:rPr>
         <w:t>mình</w:t>
       </w:r>
@@ -6330,6 +6354,7 @@
       <w:r>
         <w:rPr>
           <w:rFonts w:ascii="Times New Roman" w:hAnsi="Times New Roman" w:cs="Times New Roman"/>
+          <w:highlight w:val="yellow"/>
         </w:rPr>
         <w:t>Trong</w:t>
       </w:r>
@@ -6337,13 +6362,15 @@
       <w:r>
         <w:rPr>
           <w:rFonts w:ascii="Times New Roman" w:hAnsi="Times New Roman" w:cs="Times New Roman"/>
-        </w:rPr>
-        <w:t xml:space="preserve"> </w:t>
-      </w:r>
-      <w:proofErr w:type="spellStart"/>
-      <w:r>
-        <w:rPr>
-          <w:rFonts w:ascii="Times New Roman" w:hAnsi="Times New Roman" w:cs="Times New Roman"/>
+          <w:highlight w:val="yellow"/>
+        </w:rPr>
+        <w:t xml:space="preserve"> </w:t>
+      </w:r>
+      <w:proofErr w:type="spellStart"/>
+      <w:r>
+        <w:rPr>
+          <w:rFonts w:ascii="Times New Roman" w:hAnsi="Times New Roman" w:cs="Times New Roman"/>
+          <w:highlight w:val="yellow"/>
         </w:rPr>
         <w:t>phần</w:t>
       </w:r>
@@ -6351,13 +6378,15 @@
       <w:r>
         <w:rPr>
           <w:rFonts w:ascii="Times New Roman" w:hAnsi="Times New Roman" w:cs="Times New Roman"/>
-        </w:rPr>
-        <w:t xml:space="preserve"> </w:t>
-      </w:r>
-      <w:proofErr w:type="spellStart"/>
-      <w:r>
-        <w:rPr>
-          <w:rFonts w:ascii="Times New Roman" w:hAnsi="Times New Roman" w:cs="Times New Roman"/>
+          <w:highlight w:val="yellow"/>
+        </w:rPr>
+        <w:t xml:space="preserve"> </w:t>
+      </w:r>
+      <w:proofErr w:type="spellStart"/>
+      <w:r>
+        <w:rPr>
+          <w:rFonts w:ascii="Times New Roman" w:hAnsi="Times New Roman" w:cs="Times New Roman"/>
+          <w:highlight w:val="yellow"/>
         </w:rPr>
         <w:t>cảnh</w:t>
       </w:r>
@@ -6365,13 +6394,15 @@
       <w:r>
         <w:rPr>
           <w:rFonts w:ascii="Times New Roman" w:hAnsi="Times New Roman" w:cs="Times New Roman"/>
-        </w:rPr>
-        <w:t xml:space="preserve"> </w:t>
-      </w:r>
-      <w:proofErr w:type="spellStart"/>
-      <w:r>
-        <w:rPr>
-          <w:rFonts w:ascii="Times New Roman" w:hAnsi="Times New Roman" w:cs="Times New Roman"/>
+          <w:highlight w:val="yellow"/>
+        </w:rPr>
+        <w:t xml:space="preserve"> </w:t>
+      </w:r>
+      <w:proofErr w:type="spellStart"/>
+      <w:r>
+        <w:rPr>
+          <w:rFonts w:ascii="Times New Roman" w:hAnsi="Times New Roman" w:cs="Times New Roman"/>
+          <w:highlight w:val="yellow"/>
         </w:rPr>
         <w:t>báo</w:t>
       </w:r>
@@ -6379,13 +6410,15 @@
       <w:r>
         <w:rPr>
           <w:rFonts w:ascii="Times New Roman" w:hAnsi="Times New Roman" w:cs="Times New Roman"/>
-        </w:rPr>
-        <w:t xml:space="preserve"> </w:t>
-      </w:r>
-      <w:proofErr w:type="spellStart"/>
-      <w:r>
-        <w:rPr>
-          <w:rFonts w:ascii="Times New Roman" w:hAnsi="Times New Roman" w:cs="Times New Roman"/>
+          <w:highlight w:val="yellow"/>
+        </w:rPr>
+        <w:t xml:space="preserve"> </w:t>
+      </w:r>
+      <w:proofErr w:type="spellStart"/>
+      <w:r>
+        <w:rPr>
+          <w:rFonts w:ascii="Times New Roman" w:hAnsi="Times New Roman" w:cs="Times New Roman"/>
+          <w:highlight w:val="yellow"/>
         </w:rPr>
         <w:t>có</w:t>
       </w:r>
@@ -6393,6 +6426,7 @@
       <w:r>
         <w:rPr>
           <w:rFonts w:ascii="Times New Roman" w:hAnsi="Times New Roman" w:cs="Times New Roman"/>
+          <w:highlight w:val="yellow"/>
         </w:rPr>
         <w:t xml:space="preserve"> option: “</w:t>
       </w:r>
@@ -6400,6 +6434,7 @@
       <w:r>
         <w:rPr>
           <w:rFonts w:ascii="Times New Roman" w:hAnsi="Times New Roman" w:cs="Times New Roman"/>
+          <w:highlight w:val="yellow"/>
         </w:rPr>
         <w:t>Tiếp</w:t>
       </w:r>
@@ -6407,13 +6442,15 @@
       <w:r>
         <w:rPr>
           <w:rFonts w:ascii="Times New Roman" w:hAnsi="Times New Roman" w:cs="Times New Roman"/>
-        </w:rPr>
-        <w:t xml:space="preserve"> </w:t>
-      </w:r>
-      <w:proofErr w:type="spellStart"/>
-      <w:r>
-        <w:rPr>
-          <w:rFonts w:ascii="Times New Roman" w:hAnsi="Times New Roman" w:cs="Times New Roman"/>
+          <w:highlight w:val="yellow"/>
+        </w:rPr>
+        <w:t xml:space="preserve"> </w:t>
+      </w:r>
+      <w:proofErr w:type="spellStart"/>
+      <w:r>
+        <w:rPr>
+          <w:rFonts w:ascii="Times New Roman" w:hAnsi="Times New Roman" w:cs="Times New Roman"/>
+          <w:highlight w:val="yellow"/>
         </w:rPr>
         <w:t>tục</w:t>
       </w:r>
@@ -6421,13 +6458,15 @@
       <w:r>
         <w:rPr>
           <w:rFonts w:ascii="Times New Roman" w:hAnsi="Times New Roman" w:cs="Times New Roman"/>
-        </w:rPr>
-        <w:t xml:space="preserve"> </w:t>
-      </w:r>
-      <w:proofErr w:type="spellStart"/>
-      <w:r>
-        <w:rPr>
-          <w:rFonts w:ascii="Times New Roman" w:hAnsi="Times New Roman" w:cs="Times New Roman"/>
+          <w:highlight w:val="yellow"/>
+        </w:rPr>
+        <w:t xml:space="preserve"> </w:t>
+      </w:r>
+      <w:proofErr w:type="spellStart"/>
+      <w:r>
+        <w:rPr>
+          <w:rFonts w:ascii="Times New Roman" w:hAnsi="Times New Roman" w:cs="Times New Roman"/>
+          <w:highlight w:val="yellow"/>
         </w:rPr>
         <w:t>hát</w:t>
       </w:r>
@@ -6435,6 +6474,7 @@
       <w:r>
         <w:rPr>
           <w:rFonts w:ascii="Times New Roman" w:hAnsi="Times New Roman" w:cs="Times New Roman"/>
+          <w:highlight w:val="yellow"/>
         </w:rPr>
         <w:t xml:space="preserve">” </w:t>
       </w:r>
@@ -6442,6 +6482,7 @@
       <w:r>
         <w:rPr>
           <w:rFonts w:ascii="Times New Roman" w:hAnsi="Times New Roman" w:cs="Times New Roman"/>
+          <w:highlight w:val="yellow"/>
         </w:rPr>
         <w:t>hoặc</w:t>
       </w:r>
@@ -6449,6 +6490,7 @@
       <w:r>
         <w:rPr>
           <w:rFonts w:ascii="Times New Roman" w:hAnsi="Times New Roman" w:cs="Times New Roman"/>
+          <w:highlight w:val="yellow"/>
         </w:rPr>
         <w:t xml:space="preserve"> “</w:t>
       </w:r>
@@ -6456,6 +6498,7 @@
       <w:r>
         <w:rPr>
           <w:rFonts w:ascii="Times New Roman" w:hAnsi="Times New Roman" w:cs="Times New Roman"/>
+          <w:highlight w:val="yellow"/>
         </w:rPr>
         <w:t>Đóng</w:t>
       </w:r>
@@ -6463,13 +6506,15 @@
       <w:r>
         <w:rPr>
           <w:rFonts w:ascii="Times New Roman" w:hAnsi="Times New Roman" w:cs="Times New Roman"/>
-        </w:rPr>
-        <w:t xml:space="preserve"> </w:t>
-      </w:r>
-      <w:proofErr w:type="spellStart"/>
-      <w:r>
-        <w:rPr>
-          <w:rFonts w:ascii="Times New Roman" w:hAnsi="Times New Roman" w:cs="Times New Roman"/>
+          <w:highlight w:val="yellow"/>
+        </w:rPr>
+        <w:t xml:space="preserve"> </w:t>
+      </w:r>
+      <w:proofErr w:type="spellStart"/>
+      <w:r>
+        <w:rPr>
+          <w:rFonts w:ascii="Times New Roman" w:hAnsi="Times New Roman" w:cs="Times New Roman"/>
+          <w:highlight w:val="yellow"/>
         </w:rPr>
         <w:t>phòng</w:t>
       </w:r>
@@ -6477,6 +6522,7 @@
       <w:r>
         <w:rPr>
           <w:rFonts w:ascii="Times New Roman" w:hAnsi="Times New Roman" w:cs="Times New Roman"/>
+          <w:highlight w:val="yellow"/>
         </w:rPr>
         <w:t>”</w:t>
       </w:r>
@@ -6491,6 +6537,7 @@
       <w:r>
         <w:rPr>
           <w:rFonts w:ascii="Times New Roman" w:hAnsi="Times New Roman" w:cs="Times New Roman"/>
+          <w:highlight w:val="yellow"/>
         </w:rPr>
         <w:t>Có</w:t>
       </w:r>
@@ -6498,6 +6545,7 @@
       <w:r>
         <w:rPr>
           <w:rFonts w:ascii="Times New Roman" w:hAnsi="Times New Roman" w:cs="Times New Roman"/>
+          <w:highlight w:val="yellow"/>
         </w:rPr>
         <w:t xml:space="preserve"> 2 </w:t>
       </w:r>
@@ -6505,6 +6553,7 @@
       <w:r>
         <w:rPr>
           <w:rFonts w:ascii="Times New Roman" w:hAnsi="Times New Roman" w:cs="Times New Roman"/>
+          <w:highlight w:val="yellow"/>
         </w:rPr>
         <w:t>loại</w:t>
       </w:r>
@@ -6512,13 +6561,15 @@
       <w:r>
         <w:rPr>
           <w:rFonts w:ascii="Times New Roman" w:hAnsi="Times New Roman" w:cs="Times New Roman"/>
-        </w:rPr>
-        <w:t xml:space="preserve"> </w:t>
-      </w:r>
-      <w:proofErr w:type="spellStart"/>
-      <w:r>
-        <w:rPr>
-          <w:rFonts w:ascii="Times New Roman" w:hAnsi="Times New Roman" w:cs="Times New Roman"/>
+          <w:highlight w:val="yellow"/>
+        </w:rPr>
+        <w:t xml:space="preserve"> </w:t>
+      </w:r>
+      <w:proofErr w:type="spellStart"/>
+      <w:r>
+        <w:rPr>
+          <w:rFonts w:ascii="Times New Roman" w:hAnsi="Times New Roman" w:cs="Times New Roman"/>
+          <w:highlight w:val="yellow"/>
         </w:rPr>
         <w:t>cảnh</w:t>
       </w:r>
@@ -6526,13 +6577,15 @@
       <w:r>
         <w:rPr>
           <w:rFonts w:ascii="Times New Roman" w:hAnsi="Times New Roman" w:cs="Times New Roman"/>
-        </w:rPr>
-        <w:t xml:space="preserve"> </w:t>
-      </w:r>
-      <w:proofErr w:type="spellStart"/>
-      <w:r>
-        <w:rPr>
-          <w:rFonts w:ascii="Times New Roman" w:hAnsi="Times New Roman" w:cs="Times New Roman"/>
+          <w:highlight w:val="yellow"/>
+        </w:rPr>
+        <w:t xml:space="preserve"> </w:t>
+      </w:r>
+      <w:proofErr w:type="spellStart"/>
+      <w:r>
+        <w:rPr>
+          <w:rFonts w:ascii="Times New Roman" w:hAnsi="Times New Roman" w:cs="Times New Roman"/>
+          <w:highlight w:val="yellow"/>
         </w:rPr>
         <w:t>báo</w:t>
       </w:r>
@@ -6540,6 +6593,7 @@
       <w:r>
         <w:rPr>
           <w:rFonts w:ascii="Times New Roman" w:hAnsi="Times New Roman" w:cs="Times New Roman"/>
+          <w:highlight w:val="yellow"/>
         </w:rPr>
         <w:t xml:space="preserve">: </w:t>
       </w:r>
@@ -6547,6 +6601,7 @@
       <w:r>
         <w:rPr>
           <w:rFonts w:ascii="Times New Roman" w:hAnsi="Times New Roman" w:cs="Times New Roman"/>
+          <w:highlight w:val="yellow"/>
         </w:rPr>
         <w:t>Hết</w:t>
       </w:r>
@@ -6554,13 +6609,15 @@
       <w:r>
         <w:rPr>
           <w:rFonts w:ascii="Times New Roman" w:hAnsi="Times New Roman" w:cs="Times New Roman"/>
-        </w:rPr>
-        <w:t xml:space="preserve"> </w:t>
-      </w:r>
-      <w:proofErr w:type="spellStart"/>
-      <w:r>
-        <w:rPr>
-          <w:rFonts w:ascii="Times New Roman" w:hAnsi="Times New Roman" w:cs="Times New Roman"/>
+          <w:highlight w:val="yellow"/>
+        </w:rPr>
+        <w:t xml:space="preserve"> </w:t>
+      </w:r>
+      <w:proofErr w:type="spellStart"/>
+      <w:r>
+        <w:rPr>
+          <w:rFonts w:ascii="Times New Roman" w:hAnsi="Times New Roman" w:cs="Times New Roman"/>
+          <w:highlight w:val="yellow"/>
         </w:rPr>
         <w:t>giờ</w:t>
       </w:r>
@@ -6568,6 +6625,7 @@
       <w:r>
         <w:rPr>
           <w:rFonts w:ascii="Times New Roman" w:hAnsi="Times New Roman" w:cs="Times New Roman"/>
+          <w:highlight w:val="yellow"/>
         </w:rPr>
         <w:t xml:space="preserve"> (</w:t>
       </w:r>
@@ -6575,6 +6633,7 @@
       <w:r>
         <w:rPr>
           <w:rFonts w:ascii="Times New Roman" w:hAnsi="Times New Roman" w:cs="Times New Roman"/>
+          <w:highlight w:val="yellow"/>
         </w:rPr>
         <w:t>còn</w:t>
       </w:r>
@@ -6582,6 +6641,7 @@
       <w:r>
         <w:rPr>
           <w:rFonts w:ascii="Times New Roman" w:hAnsi="Times New Roman" w:cs="Times New Roman"/>
+          <w:highlight w:val="yellow"/>
         </w:rPr>
         <w:t xml:space="preserve"> 10 </w:t>
       </w:r>
@@ -6589,6 +6649,7 @@
       <w:r>
         <w:rPr>
           <w:rFonts w:ascii="Times New Roman" w:hAnsi="Times New Roman" w:cs="Times New Roman"/>
+          <w:highlight w:val="yellow"/>
         </w:rPr>
         <w:t>phút</w:t>
       </w:r>
@@ -6596,13 +6657,15 @@
       <w:r>
         <w:rPr>
           <w:rFonts w:ascii="Times New Roman" w:hAnsi="Times New Roman" w:cs="Times New Roman"/>
-        </w:rPr>
-        <w:t xml:space="preserve"> </w:t>
-      </w:r>
-      <w:proofErr w:type="spellStart"/>
-      <w:r>
-        <w:rPr>
-          <w:rFonts w:ascii="Times New Roman" w:hAnsi="Times New Roman" w:cs="Times New Roman"/>
+          <w:highlight w:val="yellow"/>
+        </w:rPr>
+        <w:t xml:space="preserve"> </w:t>
+      </w:r>
+      <w:proofErr w:type="spellStart"/>
+      <w:r>
+        <w:rPr>
+          <w:rFonts w:ascii="Times New Roman" w:hAnsi="Times New Roman" w:cs="Times New Roman"/>
+          <w:highlight w:val="yellow"/>
         </w:rPr>
         <w:t>thì</w:t>
       </w:r>
@@ -6610,13 +6673,15 @@
       <w:r>
         <w:rPr>
           <w:rFonts w:ascii="Times New Roman" w:hAnsi="Times New Roman" w:cs="Times New Roman"/>
-        </w:rPr>
-        <w:t xml:space="preserve"> </w:t>
-      </w:r>
-      <w:proofErr w:type="spellStart"/>
-      <w:r>
-        <w:rPr>
-          <w:rFonts w:ascii="Times New Roman" w:hAnsi="Times New Roman" w:cs="Times New Roman"/>
+          <w:highlight w:val="yellow"/>
+        </w:rPr>
+        <w:t xml:space="preserve"> </w:t>
+      </w:r>
+      <w:proofErr w:type="spellStart"/>
+      <w:r>
+        <w:rPr>
+          <w:rFonts w:ascii="Times New Roman" w:hAnsi="Times New Roman" w:cs="Times New Roman"/>
+          <w:highlight w:val="yellow"/>
         </w:rPr>
         <w:t>xác</w:t>
       </w:r>
@@ -6624,13 +6689,15 @@
       <w:r>
         <w:rPr>
           <w:rFonts w:ascii="Times New Roman" w:hAnsi="Times New Roman" w:cs="Times New Roman"/>
-        </w:rPr>
-        <w:t xml:space="preserve"> </w:t>
-      </w:r>
-      <w:proofErr w:type="spellStart"/>
-      <w:r>
-        <w:rPr>
-          <w:rFonts w:ascii="Times New Roman" w:hAnsi="Times New Roman" w:cs="Times New Roman"/>
+          <w:highlight w:val="yellow"/>
+        </w:rPr>
+        <w:t xml:space="preserve"> </w:t>
+      </w:r>
+      <w:proofErr w:type="spellStart"/>
+      <w:r>
+        <w:rPr>
+          <w:rFonts w:ascii="Times New Roman" w:hAnsi="Times New Roman" w:cs="Times New Roman"/>
+          <w:highlight w:val="yellow"/>
         </w:rPr>
         <w:t>nhận</w:t>
       </w:r>
@@ -6638,13 +6705,15 @@
       <w:r>
         <w:rPr>
           <w:rFonts w:ascii="Times New Roman" w:hAnsi="Times New Roman" w:cs="Times New Roman"/>
-        </w:rPr>
-        <w:t xml:space="preserve"> </w:t>
-      </w:r>
-      <w:proofErr w:type="spellStart"/>
-      <w:r>
-        <w:rPr>
-          <w:rFonts w:ascii="Times New Roman" w:hAnsi="Times New Roman" w:cs="Times New Roman"/>
+          <w:highlight w:val="yellow"/>
+        </w:rPr>
+        <w:t xml:space="preserve"> </w:t>
+      </w:r>
+      <w:proofErr w:type="spellStart"/>
+      <w:r>
+        <w:rPr>
+          <w:rFonts w:ascii="Times New Roman" w:hAnsi="Times New Roman" w:cs="Times New Roman"/>
+          <w:highlight w:val="yellow"/>
         </w:rPr>
         <w:t>thu</w:t>
       </w:r>
@@ -6652,13 +6721,15 @@
       <w:r>
         <w:rPr>
           <w:rFonts w:ascii="Times New Roman" w:hAnsi="Times New Roman" w:cs="Times New Roman"/>
-        </w:rPr>
-        <w:t xml:space="preserve"> </w:t>
-      </w:r>
-      <w:proofErr w:type="spellStart"/>
-      <w:r>
-        <w:rPr>
-          <w:rFonts w:ascii="Times New Roman" w:hAnsi="Times New Roman" w:cs="Times New Roman"/>
+          <w:highlight w:val="yellow"/>
+        </w:rPr>
+        <w:t xml:space="preserve"> </w:t>
+      </w:r>
+      <w:proofErr w:type="spellStart"/>
+      <w:r>
+        <w:rPr>
+          <w:rFonts w:ascii="Times New Roman" w:hAnsi="Times New Roman" w:cs="Times New Roman"/>
+          <w:highlight w:val="yellow"/>
         </w:rPr>
         <w:t>tiền</w:t>
       </w:r>
@@ -6666,6 +6737,7 @@
       <w:r>
         <w:rPr>
           <w:rFonts w:ascii="Times New Roman" w:hAnsi="Times New Roman" w:cs="Times New Roman"/>
+          <w:highlight w:val="yellow"/>
         </w:rPr>
         <w:t xml:space="preserve">, </w:t>
       </w:r>
@@ -6673,6 +6745,7 @@
       <w:r>
         <w:rPr>
           <w:rFonts w:ascii="Times New Roman" w:hAnsi="Times New Roman" w:cs="Times New Roman"/>
+          <w:highlight w:val="yellow"/>
         </w:rPr>
         <w:t>nếu</w:t>
       </w:r>
@@ -6680,13 +6753,15 @@
       <w:r>
         <w:rPr>
           <w:rFonts w:ascii="Times New Roman" w:hAnsi="Times New Roman" w:cs="Times New Roman"/>
-        </w:rPr>
-        <w:t xml:space="preserve"> </w:t>
-      </w:r>
-      <w:proofErr w:type="spellStart"/>
-      <w:r>
-        <w:rPr>
-          <w:rFonts w:ascii="Times New Roman" w:hAnsi="Times New Roman" w:cs="Times New Roman"/>
+          <w:highlight w:val="yellow"/>
+        </w:rPr>
+        <w:t xml:space="preserve"> </w:t>
+      </w:r>
+      <w:proofErr w:type="spellStart"/>
+      <w:r>
+        <w:rPr>
+          <w:rFonts w:ascii="Times New Roman" w:hAnsi="Times New Roman" w:cs="Times New Roman"/>
+          <w:highlight w:val="yellow"/>
         </w:rPr>
         <w:t>đã</w:t>
       </w:r>
@@ -6694,6 +6769,7 @@
       <w:r>
         <w:rPr>
           <w:rFonts w:ascii="Times New Roman" w:hAnsi="Times New Roman" w:cs="Times New Roman"/>
+          <w:highlight w:val="yellow"/>
         </w:rPr>
         <w:t xml:space="preserve"> </w:t>
       </w:r>
@@ -6702,6 +6778,7 @@
       <w:r>
         <w:rPr>
           <w:rFonts w:ascii="Times New Roman" w:hAnsi="Times New Roman" w:cs="Times New Roman"/>
+          <w:highlight w:val="yellow"/>
         </w:rPr>
         <w:t>trả</w:t>
       </w:r>
@@ -6709,6 +6786,7 @@
       <w:r>
         <w:rPr>
           <w:rFonts w:ascii="Times New Roman" w:hAnsi="Times New Roman" w:cs="Times New Roman"/>
+          <w:highlight w:val="yellow"/>
         </w:rPr>
         <w:t xml:space="preserve"> )</w:t>
       </w:r>
@@ -6724,6 +6802,7 @@
       <w:r>
         <w:rPr>
           <w:rFonts w:ascii="Times New Roman" w:hAnsi="Times New Roman" w:cs="Times New Roman"/>
+          <w:highlight w:val="yellow"/>
         </w:rPr>
         <w:t>Đóng</w:t>
       </w:r>
@@ -6731,13 +6810,15 @@
       <w:r>
         <w:rPr>
           <w:rFonts w:ascii="Times New Roman" w:hAnsi="Times New Roman" w:cs="Times New Roman"/>
-        </w:rPr>
-        <w:t xml:space="preserve"> </w:t>
-      </w:r>
-      <w:proofErr w:type="spellStart"/>
-      <w:r>
-        <w:rPr>
-          <w:rFonts w:ascii="Times New Roman" w:hAnsi="Times New Roman" w:cs="Times New Roman"/>
+          <w:highlight w:val="yellow"/>
+        </w:rPr>
+        <w:t xml:space="preserve"> </w:t>
+      </w:r>
+      <w:proofErr w:type="spellStart"/>
+      <w:r>
+        <w:rPr>
+          <w:rFonts w:ascii="Times New Roman" w:hAnsi="Times New Roman" w:cs="Times New Roman"/>
+          <w:highlight w:val="yellow"/>
         </w:rPr>
         <w:t>hóa</w:t>
       </w:r>
@@ -6745,6 +6826,7 @@
       <w:r>
         <w:rPr>
           <w:rFonts w:ascii="Times New Roman" w:hAnsi="Times New Roman" w:cs="Times New Roman"/>
+          <w:highlight w:val="yellow"/>
         </w:rPr>
         <w:t xml:space="preserve"> </w:t>
       </w:r>
@@ -6753,6 +6835,7 @@
       <w:r>
         <w:rPr>
           <w:rFonts w:ascii="Times New Roman" w:hAnsi="Times New Roman" w:cs="Times New Roman"/>
+          <w:highlight w:val="yellow"/>
         </w:rPr>
         <w:t>đơn</w:t>
       </w:r>
@@ -6760,6 +6843,7 @@
       <w:r>
         <w:rPr>
           <w:rFonts w:ascii="Times New Roman" w:hAnsi="Times New Roman" w:cs="Times New Roman"/>
+          <w:highlight w:val="yellow"/>
         </w:rPr>
         <w:t>,</w:t>
       </w:r>
@@ -6767,13 +6851,15 @@
       <w:r>
         <w:rPr>
           <w:rFonts w:ascii="Times New Roman" w:hAnsi="Times New Roman" w:cs="Times New Roman"/>
-        </w:rPr>
-        <w:t xml:space="preserve"> </w:t>
-      </w:r>
-      <w:proofErr w:type="spellStart"/>
-      <w:r>
-        <w:rPr>
-          <w:rFonts w:ascii="Times New Roman" w:hAnsi="Times New Roman" w:cs="Times New Roman"/>
+          <w:highlight w:val="yellow"/>
+        </w:rPr>
+        <w:t xml:space="preserve"> </w:t>
+      </w:r>
+      <w:proofErr w:type="spellStart"/>
+      <w:r>
+        <w:rPr>
+          <w:rFonts w:ascii="Times New Roman" w:hAnsi="Times New Roman" w:cs="Times New Roman"/>
+          <w:highlight w:val="yellow"/>
         </w:rPr>
         <w:t>nhóm</w:t>
       </w:r>
@@ -6781,13 +6867,15 @@
       <w:r>
         <w:rPr>
           <w:rFonts w:ascii="Times New Roman" w:hAnsi="Times New Roman" w:cs="Times New Roman"/>
-        </w:rPr>
-        <w:t xml:space="preserve"> </w:t>
-      </w:r>
-      <w:proofErr w:type="spellStart"/>
-      <w:r>
-        <w:rPr>
-          <w:rFonts w:ascii="Times New Roman" w:hAnsi="Times New Roman" w:cs="Times New Roman"/>
+          <w:highlight w:val="yellow"/>
+        </w:rPr>
+        <w:t xml:space="preserve"> </w:t>
+      </w:r>
+      <w:proofErr w:type="spellStart"/>
+      <w:r>
+        <w:rPr>
+          <w:rFonts w:ascii="Times New Roman" w:hAnsi="Times New Roman" w:cs="Times New Roman"/>
+          <w:highlight w:val="yellow"/>
         </w:rPr>
         <w:t>các</w:t>
       </w:r>
@@ -6795,13 +6883,15 @@
       <w:r>
         <w:rPr>
           <w:rFonts w:ascii="Times New Roman" w:hAnsi="Times New Roman" w:cs="Times New Roman"/>
-        </w:rPr>
-        <w:t xml:space="preserve"> </w:t>
-      </w:r>
-      <w:proofErr w:type="spellStart"/>
-      <w:r>
-        <w:rPr>
-          <w:rFonts w:ascii="Times New Roman" w:hAnsi="Times New Roman" w:cs="Times New Roman"/>
+          <w:highlight w:val="yellow"/>
+        </w:rPr>
+        <w:t xml:space="preserve"> </w:t>
+      </w:r>
+      <w:proofErr w:type="spellStart"/>
+      <w:r>
+        <w:rPr>
+          <w:rFonts w:ascii="Times New Roman" w:hAnsi="Times New Roman" w:cs="Times New Roman"/>
+          <w:highlight w:val="yellow"/>
         </w:rPr>
         <w:t>thao</w:t>
       </w:r>
@@ -6809,13 +6899,15 @@
       <w:r>
         <w:rPr>
           <w:rFonts w:ascii="Times New Roman" w:hAnsi="Times New Roman" w:cs="Times New Roman"/>
-        </w:rPr>
-        <w:t xml:space="preserve"> </w:t>
-      </w:r>
-      <w:proofErr w:type="spellStart"/>
-      <w:r>
-        <w:rPr>
-          <w:rFonts w:ascii="Times New Roman" w:hAnsi="Times New Roman" w:cs="Times New Roman"/>
+          <w:highlight w:val="yellow"/>
+        </w:rPr>
+        <w:t xml:space="preserve"> </w:t>
+      </w:r>
+      <w:proofErr w:type="spellStart"/>
+      <w:r>
+        <w:rPr>
+          <w:rFonts w:ascii="Times New Roman" w:hAnsi="Times New Roman" w:cs="Times New Roman"/>
+          <w:highlight w:val="yellow"/>
         </w:rPr>
         <w:t>tác</w:t>
       </w:r>
@@ -6823,13 +6915,15 @@
       <w:r>
         <w:rPr>
           <w:rFonts w:ascii="Times New Roman" w:hAnsi="Times New Roman" w:cs="Times New Roman"/>
-        </w:rPr>
-        <w:t xml:space="preserve"> </w:t>
-      </w:r>
-      <w:proofErr w:type="spellStart"/>
-      <w:r>
-        <w:rPr>
-          <w:rFonts w:ascii="Times New Roman" w:hAnsi="Times New Roman" w:cs="Times New Roman"/>
+          <w:highlight w:val="yellow"/>
+        </w:rPr>
+        <w:t xml:space="preserve"> </w:t>
+      </w:r>
+      <w:proofErr w:type="spellStart"/>
+      <w:r>
+        <w:rPr>
+          <w:rFonts w:ascii="Times New Roman" w:hAnsi="Times New Roman" w:cs="Times New Roman"/>
+          <w:highlight w:val="yellow"/>
         </w:rPr>
         <w:t>được</w:t>
       </w:r>
@@ -6837,13 +6931,15 @@
       <w:r>
         <w:rPr>
           <w:rFonts w:ascii="Times New Roman" w:hAnsi="Times New Roman" w:cs="Times New Roman"/>
-        </w:rPr>
-        <w:t xml:space="preserve"> </w:t>
-      </w:r>
-      <w:proofErr w:type="spellStart"/>
-      <w:r>
-        <w:rPr>
-          <w:rFonts w:ascii="Times New Roman" w:hAnsi="Times New Roman" w:cs="Times New Roman"/>
+          <w:highlight w:val="yellow"/>
+        </w:rPr>
+        <w:t xml:space="preserve"> </w:t>
+      </w:r>
+      <w:proofErr w:type="spellStart"/>
+      <w:r>
+        <w:rPr>
+          <w:rFonts w:ascii="Times New Roman" w:hAnsi="Times New Roman" w:cs="Times New Roman"/>
+          <w:highlight w:val="yellow"/>
         </w:rPr>
         <w:t>coi</w:t>
       </w:r>
@@ -6851,13 +6947,15 @@
       <w:r>
         <w:rPr>
           <w:rFonts w:ascii="Times New Roman" w:hAnsi="Times New Roman" w:cs="Times New Roman"/>
-        </w:rPr>
-        <w:t xml:space="preserve"> </w:t>
-      </w:r>
-      <w:proofErr w:type="spellStart"/>
-      <w:r>
-        <w:rPr>
-          <w:rFonts w:ascii="Times New Roman" w:hAnsi="Times New Roman" w:cs="Times New Roman"/>
+          <w:highlight w:val="yellow"/>
+        </w:rPr>
+        <w:t xml:space="preserve"> </w:t>
+      </w:r>
+      <w:proofErr w:type="spellStart"/>
+      <w:r>
+        <w:rPr>
+          <w:rFonts w:ascii="Times New Roman" w:hAnsi="Times New Roman" w:cs="Times New Roman"/>
+          <w:highlight w:val="yellow"/>
         </w:rPr>
         <w:t>là</w:t>
       </w:r>
@@ -6865,13 +6963,15 @@
       <w:r>
         <w:rPr>
           <w:rFonts w:ascii="Times New Roman" w:hAnsi="Times New Roman" w:cs="Times New Roman"/>
-        </w:rPr>
-        <w:t xml:space="preserve"> </w:t>
-      </w:r>
-      <w:proofErr w:type="spellStart"/>
-      <w:r>
-        <w:rPr>
-          <w:rFonts w:ascii="Times New Roman" w:hAnsi="Times New Roman" w:cs="Times New Roman"/>
+          <w:highlight w:val="yellow"/>
+        </w:rPr>
+        <w:t xml:space="preserve"> </w:t>
+      </w:r>
+      <w:proofErr w:type="spellStart"/>
+      <w:r>
+        <w:rPr>
+          <w:rFonts w:ascii="Times New Roman" w:hAnsi="Times New Roman" w:cs="Times New Roman"/>
+          <w:highlight w:val="yellow"/>
         </w:rPr>
         <w:t>sự</w:t>
       </w:r>
@@ -6879,13 +6979,15 @@
       <w:r>
         <w:rPr>
           <w:rFonts w:ascii="Times New Roman" w:hAnsi="Times New Roman" w:cs="Times New Roman"/>
-        </w:rPr>
-        <w:t xml:space="preserve"> </w:t>
-      </w:r>
-      <w:proofErr w:type="spellStart"/>
-      <w:r>
-        <w:rPr>
-          <w:rFonts w:ascii="Times New Roman" w:hAnsi="Times New Roman" w:cs="Times New Roman"/>
+          <w:highlight w:val="yellow"/>
+        </w:rPr>
+        <w:t xml:space="preserve"> </w:t>
+      </w:r>
+      <w:proofErr w:type="spellStart"/>
+      <w:r>
+        <w:rPr>
+          <w:rFonts w:ascii="Times New Roman" w:hAnsi="Times New Roman" w:cs="Times New Roman"/>
+          <w:highlight w:val="yellow"/>
         </w:rPr>
         <w:t>cố</w:t>
       </w:r>
@@ -6893,6 +6995,7 @@
       <w:r>
         <w:rPr>
           <w:rFonts w:ascii="Times New Roman" w:hAnsi="Times New Roman" w:cs="Times New Roman"/>
+          <w:highlight w:val="yellow"/>
         </w:rPr>
         <w:t xml:space="preserve">: </w:t>
       </w:r>
@@ -6900,6 +7003,7 @@
       <w:r>
         <w:rPr>
           <w:rFonts w:ascii="Times New Roman" w:hAnsi="Times New Roman" w:cs="Times New Roman"/>
+          <w:highlight w:val="yellow"/>
         </w:rPr>
         <w:t>Phát</w:t>
       </w:r>
@@ -6907,13 +7011,15 @@
       <w:r>
         <w:rPr>
           <w:rFonts w:ascii="Times New Roman" w:hAnsi="Times New Roman" w:cs="Times New Roman"/>
-        </w:rPr>
-        <w:t xml:space="preserve"> </w:t>
-      </w:r>
-      <w:proofErr w:type="spellStart"/>
-      <w:r>
-        <w:rPr>
-          <w:rFonts w:ascii="Times New Roman" w:hAnsi="Times New Roman" w:cs="Times New Roman"/>
+          <w:highlight w:val="yellow"/>
+        </w:rPr>
+        <w:t xml:space="preserve"> </w:t>
+      </w:r>
+      <w:proofErr w:type="spellStart"/>
+      <w:r>
+        <w:rPr>
+          <w:rFonts w:ascii="Times New Roman" w:hAnsi="Times New Roman" w:cs="Times New Roman"/>
+          <w:highlight w:val="yellow"/>
         </w:rPr>
         <w:t>sinh</w:t>
       </w:r>
@@ -6921,13 +7027,15 @@
       <w:r>
         <w:rPr>
           <w:rFonts w:ascii="Times New Roman" w:hAnsi="Times New Roman" w:cs="Times New Roman"/>
-        </w:rPr>
-        <w:t xml:space="preserve"> </w:t>
-      </w:r>
-      <w:proofErr w:type="spellStart"/>
-      <w:r>
-        <w:rPr>
-          <w:rFonts w:ascii="Times New Roman" w:hAnsi="Times New Roman" w:cs="Times New Roman"/>
+          <w:highlight w:val="yellow"/>
+        </w:rPr>
+        <w:t xml:space="preserve"> </w:t>
+      </w:r>
+      <w:proofErr w:type="spellStart"/>
+      <w:r>
+        <w:rPr>
+          <w:rFonts w:ascii="Times New Roman" w:hAnsi="Times New Roman" w:cs="Times New Roman"/>
+          <w:highlight w:val="yellow"/>
         </w:rPr>
         <w:t>sau</w:t>
       </w:r>
@@ -6935,13 +7043,15 @@
       <w:r>
         <w:rPr>
           <w:rFonts w:ascii="Times New Roman" w:hAnsi="Times New Roman" w:cs="Times New Roman"/>
-        </w:rPr>
-        <w:t xml:space="preserve"> </w:t>
-      </w:r>
-      <w:proofErr w:type="spellStart"/>
-      <w:r>
-        <w:rPr>
-          <w:rFonts w:ascii="Times New Roman" w:hAnsi="Times New Roman" w:cs="Times New Roman"/>
+          <w:highlight w:val="yellow"/>
+        </w:rPr>
+        <w:t xml:space="preserve"> </w:t>
+      </w:r>
+      <w:proofErr w:type="spellStart"/>
+      <w:r>
+        <w:rPr>
+          <w:rFonts w:ascii="Times New Roman" w:hAnsi="Times New Roman" w:cs="Times New Roman"/>
+          <w:highlight w:val="yellow"/>
         </w:rPr>
         <w:t>khi</w:t>
       </w:r>
@@ -6949,6 +7059,7 @@
       <w:r>
         <w:rPr>
           <w:rFonts w:ascii="Times New Roman" w:hAnsi="Times New Roman" w:cs="Times New Roman"/>
+          <w:highlight w:val="yellow"/>
         </w:rPr>
         <w:t xml:space="preserve"> in, </w:t>
       </w:r>
@@ -6956,6 +7067,7 @@
       <w:r>
         <w:rPr>
           <w:rFonts w:ascii="Times New Roman" w:hAnsi="Times New Roman" w:cs="Times New Roman"/>
+          <w:highlight w:val="yellow"/>
         </w:rPr>
         <w:t>tách</w:t>
       </w:r>
@@ -6963,13 +7075,15 @@
       <w:r>
         <w:rPr>
           <w:rFonts w:ascii="Times New Roman" w:hAnsi="Times New Roman" w:cs="Times New Roman"/>
-        </w:rPr>
-        <w:t xml:space="preserve"> </w:t>
-      </w:r>
-      <w:proofErr w:type="spellStart"/>
-      <w:r>
-        <w:rPr>
-          <w:rFonts w:ascii="Times New Roman" w:hAnsi="Times New Roman" w:cs="Times New Roman"/>
+          <w:highlight w:val="yellow"/>
+        </w:rPr>
+        <w:t xml:space="preserve"> </w:t>
+      </w:r>
+      <w:proofErr w:type="spellStart"/>
+      <w:r>
+        <w:rPr>
+          <w:rFonts w:ascii="Times New Roman" w:hAnsi="Times New Roman" w:cs="Times New Roman"/>
+          <w:highlight w:val="yellow"/>
         </w:rPr>
         <w:t>phòng</w:t>
       </w:r>
@@ -6977,6 +7091,7 @@
       <w:r>
         <w:rPr>
           <w:rFonts w:ascii="Times New Roman" w:hAnsi="Times New Roman" w:cs="Times New Roman"/>
+          <w:highlight w:val="yellow"/>
         </w:rPr>
         <w:t xml:space="preserve">, </w:t>
       </w:r>
@@ -6984,6 +7099,7 @@
       <w:r>
         <w:rPr>
           <w:rFonts w:ascii="Times New Roman" w:hAnsi="Times New Roman" w:cs="Times New Roman"/>
+          <w:highlight w:val="yellow"/>
         </w:rPr>
         <w:t>chuển</w:t>
       </w:r>
@@ -6991,13 +7107,15 @@
       <w:r>
         <w:rPr>
           <w:rFonts w:ascii="Times New Roman" w:hAnsi="Times New Roman" w:cs="Times New Roman"/>
-        </w:rPr>
-        <w:t xml:space="preserve"> </w:t>
-      </w:r>
-      <w:proofErr w:type="spellStart"/>
-      <w:r>
-        <w:rPr>
-          <w:rFonts w:ascii="Times New Roman" w:hAnsi="Times New Roman" w:cs="Times New Roman"/>
+          <w:highlight w:val="yellow"/>
+        </w:rPr>
+        <w:t xml:space="preserve"> </w:t>
+      </w:r>
+      <w:proofErr w:type="spellStart"/>
+      <w:r>
+        <w:rPr>
+          <w:rFonts w:ascii="Times New Roman" w:hAnsi="Times New Roman" w:cs="Times New Roman"/>
+          <w:highlight w:val="yellow"/>
         </w:rPr>
         <w:t>phòng</w:t>
       </w:r>
@@ -7005,6 +7123,7 @@
       <w:r>
         <w:rPr>
           <w:rFonts w:ascii="Times New Roman" w:hAnsi="Times New Roman" w:cs="Times New Roman"/>
+          <w:highlight w:val="yellow"/>
         </w:rPr>
         <w:t xml:space="preserve">, </w:t>
       </w:r>
@@ -7012,6 +7131,7 @@
       <w:r>
         <w:rPr>
           <w:rFonts w:ascii="Times New Roman" w:hAnsi="Times New Roman" w:cs="Times New Roman"/>
+          <w:highlight w:val="yellow"/>
         </w:rPr>
         <w:t>nợ</w:t>
       </w:r>
@@ -7300,6 +7420,7 @@
       <w:r>
         <w:rPr>
           <w:rFonts w:ascii="Times New Roman" w:hAnsi="Times New Roman" w:cs="Times New Roman"/>
+          <w:highlight w:val="yellow"/>
         </w:rPr>
         <w:t>Hóa</w:t>
       </w:r>
@@ -7307,13 +7428,15 @@
       <w:r>
         <w:rPr>
           <w:rFonts w:ascii="Times New Roman" w:hAnsi="Times New Roman" w:cs="Times New Roman"/>
-        </w:rPr>
-        <w:t xml:space="preserve"> </w:t>
-      </w:r>
-      <w:proofErr w:type="spellStart"/>
-      <w:r>
-        <w:rPr>
-          <w:rFonts w:ascii="Times New Roman" w:hAnsi="Times New Roman" w:cs="Times New Roman"/>
+          <w:highlight w:val="yellow"/>
+        </w:rPr>
+        <w:t xml:space="preserve"> </w:t>
+      </w:r>
+      <w:proofErr w:type="spellStart"/>
+      <w:r>
+        <w:rPr>
+          <w:rFonts w:ascii="Times New Roman" w:hAnsi="Times New Roman" w:cs="Times New Roman"/>
+          <w:highlight w:val="yellow"/>
         </w:rPr>
         <w:t>đơn</w:t>
       </w:r>
@@ -7321,6 +7444,7 @@
       <w:r>
         <w:rPr>
           <w:rFonts w:ascii="Times New Roman" w:hAnsi="Times New Roman" w:cs="Times New Roman"/>
+          <w:highlight w:val="yellow"/>
         </w:rPr>
         <w:t xml:space="preserve">: </w:t>
       </w:r>
@@ -7328,6 +7452,7 @@
       <w:r>
         <w:rPr>
           <w:rFonts w:ascii="Times New Roman" w:hAnsi="Times New Roman" w:cs="Times New Roman"/>
+          <w:highlight w:val="yellow"/>
         </w:rPr>
         <w:t>Tiền</w:t>
       </w:r>
@@ -7335,13 +7460,15 @@
       <w:r>
         <w:rPr>
           <w:rFonts w:ascii="Times New Roman" w:hAnsi="Times New Roman" w:cs="Times New Roman"/>
-        </w:rPr>
-        <w:t xml:space="preserve"> </w:t>
-      </w:r>
-      <w:proofErr w:type="spellStart"/>
-      <w:r>
-        <w:rPr>
-          <w:rFonts w:ascii="Times New Roman" w:hAnsi="Times New Roman" w:cs="Times New Roman"/>
+          <w:highlight w:val="yellow"/>
+        </w:rPr>
+        <w:t xml:space="preserve"> </w:t>
+      </w:r>
+      <w:proofErr w:type="spellStart"/>
+      <w:r>
+        <w:rPr>
+          <w:rFonts w:ascii="Times New Roman" w:hAnsi="Times New Roman" w:cs="Times New Roman"/>
+          <w:highlight w:val="yellow"/>
         </w:rPr>
         <w:t>giờ</w:t>
       </w:r>
@@ -7349,6 +7476,7 @@
       <w:r>
         <w:rPr>
           <w:rFonts w:ascii="Times New Roman" w:hAnsi="Times New Roman" w:cs="Times New Roman"/>
+          <w:highlight w:val="yellow"/>
         </w:rPr>
         <w:t xml:space="preserve">, </w:t>
       </w:r>
@@ -7356,6 +7484,7 @@
       <w:r>
         <w:rPr>
           <w:rFonts w:ascii="Times New Roman" w:hAnsi="Times New Roman" w:cs="Times New Roman"/>
+          <w:highlight w:val="yellow"/>
         </w:rPr>
         <w:t>giờ</w:t>
       </w:r>
@@ -7363,13 +7492,15 @@
       <w:r>
         <w:rPr>
           <w:rFonts w:ascii="Times New Roman" w:hAnsi="Times New Roman" w:cs="Times New Roman"/>
-        </w:rPr>
-        <w:t xml:space="preserve"> </w:t>
-      </w:r>
-      <w:proofErr w:type="spellStart"/>
-      <w:r>
-        <w:rPr>
-          <w:rFonts w:ascii="Times New Roman" w:hAnsi="Times New Roman" w:cs="Times New Roman"/>
+          <w:highlight w:val="yellow"/>
+        </w:rPr>
+        <w:t xml:space="preserve"> </w:t>
+      </w:r>
+      <w:proofErr w:type="spellStart"/>
+      <w:r>
+        <w:rPr>
+          <w:rFonts w:ascii="Times New Roman" w:hAnsi="Times New Roman" w:cs="Times New Roman"/>
+          <w:highlight w:val="yellow"/>
         </w:rPr>
         <w:t>được</w:t>
       </w:r>
@@ -7377,13 +7508,15 @@
       <w:r>
         <w:rPr>
           <w:rFonts w:ascii="Times New Roman" w:hAnsi="Times New Roman" w:cs="Times New Roman"/>
-        </w:rPr>
-        <w:t xml:space="preserve"> </w:t>
-      </w:r>
-      <w:proofErr w:type="spellStart"/>
-      <w:r>
-        <w:rPr>
-          <w:rFonts w:ascii="Times New Roman" w:hAnsi="Times New Roman" w:cs="Times New Roman"/>
+          <w:highlight w:val="yellow"/>
+        </w:rPr>
+        <w:t xml:space="preserve"> </w:t>
+      </w:r>
+      <w:proofErr w:type="spellStart"/>
+      <w:r>
+        <w:rPr>
+          <w:rFonts w:ascii="Times New Roman" w:hAnsi="Times New Roman" w:cs="Times New Roman"/>
+          <w:highlight w:val="yellow"/>
         </w:rPr>
         <w:t>hiển</w:t>
       </w:r>
@@ -7391,13 +7524,15 @@
       <w:r>
         <w:rPr>
           <w:rFonts w:ascii="Times New Roman" w:hAnsi="Times New Roman" w:cs="Times New Roman"/>
-        </w:rPr>
-        <w:t xml:space="preserve"> </w:t>
-      </w:r>
-      <w:proofErr w:type="spellStart"/>
-      <w:r>
-        <w:rPr>
-          <w:rFonts w:ascii="Times New Roman" w:hAnsi="Times New Roman" w:cs="Times New Roman"/>
+          <w:highlight w:val="yellow"/>
+        </w:rPr>
+        <w:t xml:space="preserve"> </w:t>
+      </w:r>
+      <w:proofErr w:type="spellStart"/>
+      <w:r>
+        <w:rPr>
+          <w:rFonts w:ascii="Times New Roman" w:hAnsi="Times New Roman" w:cs="Times New Roman"/>
+          <w:highlight w:val="yellow"/>
         </w:rPr>
         <w:t>thị</w:t>
       </w:r>
@@ -7405,13 +7540,15 @@
       <w:r>
         <w:rPr>
           <w:rFonts w:ascii="Times New Roman" w:hAnsi="Times New Roman" w:cs="Times New Roman"/>
-        </w:rPr>
-        <w:t xml:space="preserve"> </w:t>
-      </w:r>
-      <w:proofErr w:type="spellStart"/>
-      <w:r>
-        <w:rPr>
-          <w:rFonts w:ascii="Times New Roman" w:hAnsi="Times New Roman" w:cs="Times New Roman"/>
+          <w:highlight w:val="yellow"/>
+        </w:rPr>
+        <w:t xml:space="preserve"> </w:t>
+      </w:r>
+      <w:proofErr w:type="spellStart"/>
+      <w:r>
+        <w:rPr>
+          <w:rFonts w:ascii="Times New Roman" w:hAnsi="Times New Roman" w:cs="Times New Roman"/>
+          <w:highlight w:val="yellow"/>
         </w:rPr>
         <w:t>dạng</w:t>
       </w:r>
@@ -7419,6 +7556,7 @@
       <w:r>
         <w:rPr>
           <w:rFonts w:ascii="Times New Roman" w:hAnsi="Times New Roman" w:cs="Times New Roman"/>
+          <w:highlight w:val="yellow"/>
         </w:rPr>
         <w:t xml:space="preserve"> 1h30</w:t>
       </w:r>

</xml_diff>

<commit_message>
Hoàn thành Vận hành
</commit_message>
<xml_diff>
--- a/Karaoke Report Meeting 30062012-1.docx
+++ b/Karaoke Report Meeting 30062012-1.docx
@@ -571,6 +571,7 @@
       <w:r>
         <w:rPr>
           <w:rFonts w:ascii="Times New Roman" w:hAnsi="Times New Roman" w:cs="Times New Roman"/>
+          <w:highlight w:val="yellow"/>
         </w:rPr>
         <w:t xml:space="preserve">F11: In </w:t>
       </w:r>
@@ -578,6 +579,7 @@
       <w:r>
         <w:rPr>
           <w:rFonts w:ascii="Times New Roman" w:hAnsi="Times New Roman" w:cs="Times New Roman"/>
+          <w:highlight w:val="yellow"/>
         </w:rPr>
         <w:t>ra</w:t>
       </w:r>
@@ -585,13 +587,15 @@
       <w:r>
         <w:rPr>
           <w:rFonts w:ascii="Times New Roman" w:hAnsi="Times New Roman" w:cs="Times New Roman"/>
-        </w:rPr>
-        <w:t xml:space="preserve"> </w:t>
-      </w:r>
-      <w:proofErr w:type="spellStart"/>
-      <w:r>
-        <w:rPr>
-          <w:rFonts w:ascii="Times New Roman" w:hAnsi="Times New Roman" w:cs="Times New Roman"/>
+          <w:highlight w:val="yellow"/>
+        </w:rPr>
+        <w:t xml:space="preserve"> </w:t>
+      </w:r>
+      <w:proofErr w:type="spellStart"/>
+      <w:r>
+        <w:rPr>
+          <w:rFonts w:ascii="Times New Roman" w:hAnsi="Times New Roman" w:cs="Times New Roman"/>
+          <w:highlight w:val="yellow"/>
         </w:rPr>
         <w:t>phiếu</w:t>
       </w:r>
@@ -599,13 +603,15 @@
       <w:r>
         <w:rPr>
           <w:rFonts w:ascii="Times New Roman" w:hAnsi="Times New Roman" w:cs="Times New Roman"/>
-        </w:rPr>
-        <w:t xml:space="preserve"> </w:t>
-      </w:r>
-      <w:proofErr w:type="spellStart"/>
-      <w:r>
-        <w:rPr>
-          <w:rFonts w:ascii="Times New Roman" w:hAnsi="Times New Roman" w:cs="Times New Roman"/>
+          <w:highlight w:val="yellow"/>
+        </w:rPr>
+        <w:t xml:space="preserve"> </w:t>
+      </w:r>
+      <w:proofErr w:type="spellStart"/>
+      <w:r>
+        <w:rPr>
+          <w:rFonts w:ascii="Times New Roman" w:hAnsi="Times New Roman" w:cs="Times New Roman"/>
+          <w:highlight w:val="yellow"/>
         </w:rPr>
         <w:t>tính</w:t>
       </w:r>
@@ -613,13 +619,15 @@
       <w:r>
         <w:rPr>
           <w:rFonts w:ascii="Times New Roman" w:hAnsi="Times New Roman" w:cs="Times New Roman"/>
-        </w:rPr>
-        <w:t xml:space="preserve"> </w:t>
-      </w:r>
-      <w:proofErr w:type="spellStart"/>
-      <w:r>
-        <w:rPr>
-          <w:rFonts w:ascii="Times New Roman" w:hAnsi="Times New Roman" w:cs="Times New Roman"/>
+          <w:highlight w:val="yellow"/>
+        </w:rPr>
+        <w:t xml:space="preserve"> </w:t>
+      </w:r>
+      <w:proofErr w:type="spellStart"/>
+      <w:r>
+        <w:rPr>
+          <w:rFonts w:ascii="Times New Roman" w:hAnsi="Times New Roman" w:cs="Times New Roman"/>
+          <w:highlight w:val="yellow"/>
         </w:rPr>
         <w:t>tiền</w:t>
       </w:r>
@@ -634,6 +642,7 @@
       <w:r>
         <w:rPr>
           <w:rFonts w:ascii="Times New Roman" w:hAnsi="Times New Roman" w:cs="Times New Roman"/>
+          <w:highlight w:val="yellow"/>
         </w:rPr>
         <w:t xml:space="preserve">F12: </w:t>
       </w:r>
@@ -641,6 +650,7 @@
       <w:r>
         <w:rPr>
           <w:rFonts w:ascii="Times New Roman" w:hAnsi="Times New Roman" w:cs="Times New Roman"/>
+          <w:highlight w:val="yellow"/>
         </w:rPr>
         <w:t>Xác</w:t>
       </w:r>
@@ -648,13 +658,15 @@
       <w:r>
         <w:rPr>
           <w:rFonts w:ascii="Times New Roman" w:hAnsi="Times New Roman" w:cs="Times New Roman"/>
-        </w:rPr>
-        <w:t xml:space="preserve"> </w:t>
-      </w:r>
-      <w:proofErr w:type="spellStart"/>
-      <w:r>
-        <w:rPr>
-          <w:rFonts w:ascii="Times New Roman" w:hAnsi="Times New Roman" w:cs="Times New Roman"/>
+          <w:highlight w:val="yellow"/>
+        </w:rPr>
+        <w:t xml:space="preserve"> </w:t>
+      </w:r>
+      <w:proofErr w:type="spellStart"/>
+      <w:r>
+        <w:rPr>
+          <w:rFonts w:ascii="Times New Roman" w:hAnsi="Times New Roman" w:cs="Times New Roman"/>
+          <w:highlight w:val="yellow"/>
         </w:rPr>
         <w:t>nhận</w:t>
       </w:r>
@@ -662,6 +674,7 @@
       <w:r>
         <w:rPr>
           <w:rFonts w:ascii="Times New Roman" w:hAnsi="Times New Roman" w:cs="Times New Roman"/>
+          <w:highlight w:val="yellow"/>
         </w:rPr>
         <w:t xml:space="preserve"> </w:t>
       </w:r>
@@ -670,6 +683,7 @@
       <w:r>
         <w:rPr>
           <w:rFonts w:ascii="Times New Roman" w:hAnsi="Times New Roman" w:cs="Times New Roman"/>
+          <w:highlight w:val="yellow"/>
         </w:rPr>
         <w:t>thu</w:t>
       </w:r>
@@ -678,13 +692,15 @@
       <w:r>
         <w:rPr>
           <w:rFonts w:ascii="Times New Roman" w:hAnsi="Times New Roman" w:cs="Times New Roman"/>
-        </w:rPr>
-        <w:t xml:space="preserve"> </w:t>
-      </w:r>
-      <w:proofErr w:type="spellStart"/>
-      <w:r>
-        <w:rPr>
-          <w:rFonts w:ascii="Times New Roman" w:hAnsi="Times New Roman" w:cs="Times New Roman"/>
+          <w:highlight w:val="yellow"/>
+        </w:rPr>
+        <w:t xml:space="preserve"> </w:t>
+      </w:r>
+      <w:proofErr w:type="spellStart"/>
+      <w:r>
+        <w:rPr>
+          <w:rFonts w:ascii="Times New Roman" w:hAnsi="Times New Roman" w:cs="Times New Roman"/>
+          <w:highlight w:val="yellow"/>
         </w:rPr>
         <w:t>tiền</w:t>
       </w:r>
@@ -699,6 +715,7 @@
       <w:r>
         <w:rPr>
           <w:rFonts w:ascii="Times New Roman" w:hAnsi="Times New Roman" w:cs="Times New Roman"/>
+          <w:highlight w:val="yellow"/>
         </w:rPr>
         <w:t xml:space="preserve">F10: </w:t>
       </w:r>
@@ -706,6 +723,7 @@
       <w:r>
         <w:rPr>
           <w:rFonts w:ascii="Times New Roman" w:hAnsi="Times New Roman" w:cs="Times New Roman"/>
+          <w:highlight w:val="yellow"/>
         </w:rPr>
         <w:t>Đóng</w:t>
       </w:r>
@@ -713,13 +731,15 @@
       <w:r>
         <w:rPr>
           <w:rFonts w:ascii="Times New Roman" w:hAnsi="Times New Roman" w:cs="Times New Roman"/>
-        </w:rPr>
-        <w:t xml:space="preserve"> </w:t>
-      </w:r>
-      <w:proofErr w:type="spellStart"/>
-      <w:r>
-        <w:rPr>
-          <w:rFonts w:ascii="Times New Roman" w:hAnsi="Times New Roman" w:cs="Times New Roman"/>
+          <w:highlight w:val="yellow"/>
+        </w:rPr>
+        <w:t xml:space="preserve"> </w:t>
+      </w:r>
+      <w:proofErr w:type="spellStart"/>
+      <w:r>
+        <w:rPr>
+          <w:rFonts w:ascii="Times New Roman" w:hAnsi="Times New Roman" w:cs="Times New Roman"/>
+          <w:highlight w:val="yellow"/>
         </w:rPr>
         <w:t>phòng</w:t>
       </w:r>
@@ -727,8 +747,73 @@
       <w:r>
         <w:rPr>
           <w:rFonts w:ascii="Times New Roman" w:hAnsi="Times New Roman" w:cs="Times New Roman"/>
-        </w:rPr>
-        <w:t xml:space="preserve"> CB</w:t>
+          <w:highlight w:val="yellow"/>
+        </w:rPr>
+        <w:t xml:space="preserve"> </w:t>
+      </w:r>
+      <w:proofErr w:type="gramStart"/>
+      <w:r>
+        <w:rPr>
+          <w:rFonts w:ascii="Times New Roman" w:hAnsi="Times New Roman" w:cs="Times New Roman"/>
+          <w:highlight w:val="yellow"/>
+        </w:rPr>
+        <w:t>CB</w:t>
+      </w:r>
+      <w:r>
+        <w:rPr>
+          <w:rFonts w:ascii="Times New Roman" w:hAnsi="Times New Roman" w:cs="Times New Roman"/>
+          <w:highlight w:val="cyan"/>
+        </w:rPr>
+        <w:t>(</w:t>
+      </w:r>
+      <w:proofErr w:type="spellStart"/>
+      <w:proofErr w:type="gramEnd"/>
+      <w:r>
+        <w:rPr>
+          <w:rFonts w:ascii="Times New Roman" w:hAnsi="Times New Roman" w:cs="Times New Roman"/>
+          <w:highlight w:val="cyan"/>
+        </w:rPr>
+        <w:t>hoặc</w:t>
+      </w:r>
+      <w:proofErr w:type="spellEnd"/>
+      <w:r>
+        <w:rPr>
+          <w:rFonts w:ascii="Times New Roman" w:hAnsi="Times New Roman" w:cs="Times New Roman"/>
+          <w:highlight w:val="cyan"/>
+        </w:rPr>
+        <w:t xml:space="preserve"> </w:t>
+      </w:r>
+      <w:proofErr w:type="spellStart"/>
+      <w:r>
+        <w:rPr>
+          <w:rFonts w:ascii="Times New Roman" w:hAnsi="Times New Roman" w:cs="Times New Roman"/>
+          <w:highlight w:val="cyan"/>
+        </w:rPr>
+        <w:t>mở</w:t>
+      </w:r>
+      <w:proofErr w:type="spellEnd"/>
+      <w:r>
+        <w:rPr>
+          <w:rFonts w:ascii="Times New Roman" w:hAnsi="Times New Roman" w:cs="Times New Roman"/>
+          <w:highlight w:val="cyan"/>
+        </w:rPr>
+        <w:t xml:space="preserve"> </w:t>
+      </w:r>
+      <w:proofErr w:type="spellStart"/>
+      <w:r>
+        <w:rPr>
+          <w:rFonts w:ascii="Times New Roman" w:hAnsi="Times New Roman" w:cs="Times New Roman"/>
+          <w:highlight w:val="cyan"/>
+        </w:rPr>
+        <w:t>phòng</w:t>
+      </w:r>
+      <w:proofErr w:type="spellEnd"/>
+      <w:r>
+        <w:rPr>
+          <w:rFonts w:ascii="Times New Roman" w:hAnsi="Times New Roman" w:cs="Times New Roman"/>
+          <w:highlight w:val="cyan"/>
+        </w:rPr>
+        <w:t>)</w:t>
       </w:r>
     </w:p>
     <w:p>
@@ -741,6 +826,7 @@
       <w:r>
         <w:rPr>
           <w:rFonts w:ascii="Times New Roman" w:hAnsi="Times New Roman" w:cs="Times New Roman"/>
+          <w:highlight w:val="yellow"/>
         </w:rPr>
         <w:t>Thêm</w:t>
       </w:r>
@@ -748,13 +834,15 @@
       <w:r>
         <w:rPr>
           <w:rFonts w:ascii="Times New Roman" w:hAnsi="Times New Roman" w:cs="Times New Roman"/>
-        </w:rPr>
-        <w:t xml:space="preserve"> </w:t>
-      </w:r>
-      <w:proofErr w:type="spellStart"/>
-      <w:r>
-        <w:rPr>
-          <w:rFonts w:ascii="Times New Roman" w:hAnsi="Times New Roman" w:cs="Times New Roman"/>
+          <w:highlight w:val="yellow"/>
+        </w:rPr>
+        <w:t xml:space="preserve"> </w:t>
+      </w:r>
+      <w:proofErr w:type="spellStart"/>
+      <w:r>
+        <w:rPr>
+          <w:rFonts w:ascii="Times New Roman" w:hAnsi="Times New Roman" w:cs="Times New Roman"/>
+          <w:highlight w:val="yellow"/>
         </w:rPr>
         <w:t>từ</w:t>
       </w:r>
@@ -762,13 +850,15 @@
       <w:r>
         <w:rPr>
           <w:rFonts w:ascii="Times New Roman" w:hAnsi="Times New Roman" w:cs="Times New Roman"/>
-        </w:rPr>
-        <w:t xml:space="preserve"> </w:t>
-      </w:r>
-      <w:proofErr w:type="spellStart"/>
-      <w:r>
-        <w:rPr>
-          <w:rFonts w:ascii="Times New Roman" w:hAnsi="Times New Roman" w:cs="Times New Roman"/>
+          <w:highlight w:val="yellow"/>
+        </w:rPr>
+        <w:t xml:space="preserve"> </w:t>
+      </w:r>
+      <w:proofErr w:type="spellStart"/>
+      <w:r>
+        <w:rPr>
+          <w:rFonts w:ascii="Times New Roman" w:hAnsi="Times New Roman" w:cs="Times New Roman"/>
+          <w:highlight w:val="yellow"/>
         </w:rPr>
         <w:t>viết</w:t>
       </w:r>
@@ -776,13 +866,15 @@
       <w:r>
         <w:rPr>
           <w:rFonts w:ascii="Times New Roman" w:hAnsi="Times New Roman" w:cs="Times New Roman"/>
-        </w:rPr>
-        <w:t xml:space="preserve"> </w:t>
-      </w:r>
-      <w:proofErr w:type="spellStart"/>
-      <w:r>
-        <w:rPr>
-          <w:rFonts w:ascii="Times New Roman" w:hAnsi="Times New Roman" w:cs="Times New Roman"/>
+          <w:highlight w:val="yellow"/>
+        </w:rPr>
+        <w:t xml:space="preserve"> </w:t>
+      </w:r>
+      <w:proofErr w:type="spellStart"/>
+      <w:r>
+        <w:rPr>
+          <w:rFonts w:ascii="Times New Roman" w:hAnsi="Times New Roman" w:cs="Times New Roman"/>
+          <w:highlight w:val="yellow"/>
         </w:rPr>
         <w:t>tắt</w:t>
       </w:r>
@@ -790,13 +882,15 @@
       <w:r>
         <w:rPr>
           <w:rFonts w:ascii="Times New Roman" w:hAnsi="Times New Roman" w:cs="Times New Roman"/>
-        </w:rPr>
-        <w:t xml:space="preserve"> </w:t>
-      </w:r>
-      <w:proofErr w:type="spellStart"/>
-      <w:r>
-        <w:rPr>
-          <w:rFonts w:ascii="Times New Roman" w:hAnsi="Times New Roman" w:cs="Times New Roman"/>
+          <w:highlight w:val="yellow"/>
+        </w:rPr>
+        <w:t xml:space="preserve"> </w:t>
+      </w:r>
+      <w:proofErr w:type="spellStart"/>
+      <w:r>
+        <w:rPr>
+          <w:rFonts w:ascii="Times New Roman" w:hAnsi="Times New Roman" w:cs="Times New Roman"/>
+          <w:highlight w:val="yellow"/>
         </w:rPr>
         <w:t>cho</w:t>
       </w:r>
@@ -804,13 +898,15 @@
       <w:r>
         <w:rPr>
           <w:rFonts w:ascii="Times New Roman" w:hAnsi="Times New Roman" w:cs="Times New Roman"/>
-        </w:rPr>
-        <w:t xml:space="preserve"> </w:t>
-      </w:r>
-      <w:proofErr w:type="spellStart"/>
-      <w:r>
-        <w:rPr>
-          <w:rFonts w:ascii="Times New Roman" w:hAnsi="Times New Roman" w:cs="Times New Roman"/>
+          <w:highlight w:val="yellow"/>
+        </w:rPr>
+        <w:t xml:space="preserve"> </w:t>
+      </w:r>
+      <w:proofErr w:type="spellStart"/>
+      <w:r>
+        <w:rPr>
+          <w:rFonts w:ascii="Times New Roman" w:hAnsi="Times New Roman" w:cs="Times New Roman"/>
+          <w:highlight w:val="yellow"/>
         </w:rPr>
         <w:t>món</w:t>
       </w:r>
@@ -818,6 +914,7 @@
       <w:r>
         <w:rPr>
           <w:rFonts w:ascii="Times New Roman" w:hAnsi="Times New Roman" w:cs="Times New Roman"/>
+          <w:highlight w:val="yellow"/>
         </w:rPr>
         <w:t xml:space="preserve"> hang (CF + Enter = </w:t>
       </w:r>
@@ -825,6 +922,7 @@
       <w:r>
         <w:rPr>
           <w:rFonts w:ascii="Times New Roman" w:hAnsi="Times New Roman" w:cs="Times New Roman"/>
+          <w:highlight w:val="yellow"/>
         </w:rPr>
         <w:t>Cà</w:t>
       </w:r>
@@ -832,13 +930,15 @@
       <w:r>
         <w:rPr>
           <w:rFonts w:ascii="Times New Roman" w:hAnsi="Times New Roman" w:cs="Times New Roman"/>
-        </w:rPr>
-        <w:t xml:space="preserve"> </w:t>
-      </w:r>
-      <w:proofErr w:type="spellStart"/>
-      <w:r>
-        <w:rPr>
-          <w:rFonts w:ascii="Times New Roman" w:hAnsi="Times New Roman" w:cs="Times New Roman"/>
+          <w:highlight w:val="yellow"/>
+        </w:rPr>
+        <w:t xml:space="preserve"> </w:t>
+      </w:r>
+      <w:proofErr w:type="spellStart"/>
+      <w:r>
+        <w:rPr>
+          <w:rFonts w:ascii="Times New Roman" w:hAnsi="Times New Roman" w:cs="Times New Roman"/>
+          <w:highlight w:val="yellow"/>
         </w:rPr>
         <w:t>phê</w:t>
       </w:r>
@@ -846,6 +946,7 @@
       <w:r>
         <w:rPr>
           <w:rFonts w:ascii="Times New Roman" w:hAnsi="Times New Roman" w:cs="Times New Roman"/>
+          <w:highlight w:val="yellow"/>
         </w:rPr>
         <w:t>)</w:t>
       </w:r>
@@ -5502,6 +5603,7 @@
       <w:r>
         <w:rPr>
           <w:rFonts w:ascii="Times New Roman" w:hAnsi="Times New Roman" w:cs="Times New Roman"/>
+          <w:highlight w:val="yellow"/>
         </w:rPr>
         <w:t>Làm</w:t>
       </w:r>
@@ -5509,13 +5611,15 @@
       <w:r>
         <w:rPr>
           <w:rFonts w:ascii="Times New Roman" w:hAnsi="Times New Roman" w:cs="Times New Roman"/>
-        </w:rPr>
-        <w:t xml:space="preserve"> </w:t>
-      </w:r>
-      <w:proofErr w:type="spellStart"/>
-      <w:r>
-        <w:rPr>
-          <w:rFonts w:ascii="Times New Roman" w:hAnsi="Times New Roman" w:cs="Times New Roman"/>
+          <w:highlight w:val="yellow"/>
+        </w:rPr>
+        <w:t xml:space="preserve"> </w:t>
+      </w:r>
+      <w:proofErr w:type="spellStart"/>
+      <w:r>
+        <w:rPr>
+          <w:rFonts w:ascii="Times New Roman" w:hAnsi="Times New Roman" w:cs="Times New Roman"/>
+          <w:highlight w:val="yellow"/>
         </w:rPr>
         <w:t>sao</w:t>
       </w:r>
@@ -5523,13 +5627,15 @@
       <w:r>
         <w:rPr>
           <w:rFonts w:ascii="Times New Roman" w:hAnsi="Times New Roman" w:cs="Times New Roman"/>
-        </w:rPr>
-        <w:t xml:space="preserve"> </w:t>
-      </w:r>
-      <w:proofErr w:type="spellStart"/>
-      <w:r>
-        <w:rPr>
-          <w:rFonts w:ascii="Times New Roman" w:hAnsi="Times New Roman" w:cs="Times New Roman"/>
+          <w:highlight w:val="yellow"/>
+        </w:rPr>
+        <w:t xml:space="preserve"> </w:t>
+      </w:r>
+      <w:proofErr w:type="spellStart"/>
+      <w:r>
+        <w:rPr>
+          <w:rFonts w:ascii="Times New Roman" w:hAnsi="Times New Roman" w:cs="Times New Roman"/>
+          <w:highlight w:val="yellow"/>
         </w:rPr>
         <w:t>khi</w:t>
       </w:r>
@@ -5537,13 +5643,15 @@
       <w:r>
         <w:rPr>
           <w:rFonts w:ascii="Times New Roman" w:hAnsi="Times New Roman" w:cs="Times New Roman"/>
-        </w:rPr>
-        <w:t xml:space="preserve"> </w:t>
-      </w:r>
-      <w:proofErr w:type="spellStart"/>
-      <w:r>
-        <w:rPr>
-          <w:rFonts w:ascii="Times New Roman" w:hAnsi="Times New Roman" w:cs="Times New Roman"/>
+          <w:highlight w:val="yellow"/>
+        </w:rPr>
+        <w:t xml:space="preserve"> </w:t>
+      </w:r>
+      <w:proofErr w:type="spellStart"/>
+      <w:r>
+        <w:rPr>
+          <w:rFonts w:ascii="Times New Roman" w:hAnsi="Times New Roman" w:cs="Times New Roman"/>
+          <w:highlight w:val="yellow"/>
         </w:rPr>
         <w:t>hết</w:t>
       </w:r>
@@ -5551,13 +5659,15 @@
       <w:r>
         <w:rPr>
           <w:rFonts w:ascii="Times New Roman" w:hAnsi="Times New Roman" w:cs="Times New Roman"/>
-        </w:rPr>
-        <w:t xml:space="preserve"> </w:t>
-      </w:r>
-      <w:proofErr w:type="spellStart"/>
-      <w:r>
-        <w:rPr>
-          <w:rFonts w:ascii="Times New Roman" w:hAnsi="Times New Roman" w:cs="Times New Roman"/>
+          <w:highlight w:val="yellow"/>
+        </w:rPr>
+        <w:t xml:space="preserve"> </w:t>
+      </w:r>
+      <w:proofErr w:type="spellStart"/>
+      <w:r>
+        <w:rPr>
+          <w:rFonts w:ascii="Times New Roman" w:hAnsi="Times New Roman" w:cs="Times New Roman"/>
+          <w:highlight w:val="yellow"/>
         </w:rPr>
         <w:t>tiền</w:t>
       </w:r>
@@ -5565,13 +5675,15 @@
       <w:r>
         <w:rPr>
           <w:rFonts w:ascii="Times New Roman" w:hAnsi="Times New Roman" w:cs="Times New Roman"/>
-        </w:rPr>
-        <w:t xml:space="preserve"> </w:t>
-      </w:r>
-      <w:proofErr w:type="spellStart"/>
-      <w:r>
-        <w:rPr>
-          <w:rFonts w:ascii="Times New Roman" w:hAnsi="Times New Roman" w:cs="Times New Roman"/>
+          <w:highlight w:val="yellow"/>
+        </w:rPr>
+        <w:t xml:space="preserve"> </w:t>
+      </w:r>
+      <w:proofErr w:type="spellStart"/>
+      <w:r>
+        <w:rPr>
+          <w:rFonts w:ascii="Times New Roman" w:hAnsi="Times New Roman" w:cs="Times New Roman"/>
+          <w:highlight w:val="yellow"/>
         </w:rPr>
         <w:t>đặt</w:t>
       </w:r>
@@ -5579,13 +5691,15 @@
       <w:r>
         <w:rPr>
           <w:rFonts w:ascii="Times New Roman" w:hAnsi="Times New Roman" w:cs="Times New Roman"/>
-        </w:rPr>
-        <w:t xml:space="preserve"> </w:t>
-      </w:r>
-      <w:proofErr w:type="spellStart"/>
-      <w:r>
-        <w:rPr>
-          <w:rFonts w:ascii="Times New Roman" w:hAnsi="Times New Roman" w:cs="Times New Roman"/>
+          <w:highlight w:val="yellow"/>
+        </w:rPr>
+        <w:t xml:space="preserve"> </w:t>
+      </w:r>
+      <w:proofErr w:type="spellStart"/>
+      <w:r>
+        <w:rPr>
+          <w:rFonts w:ascii="Times New Roman" w:hAnsi="Times New Roman" w:cs="Times New Roman"/>
+          <w:highlight w:val="yellow"/>
         </w:rPr>
         <w:t>cọc</w:t>
       </w:r>
@@ -5593,6 +5707,7 @@
       <w:r>
         <w:rPr>
           <w:rFonts w:ascii="Times New Roman" w:hAnsi="Times New Roman" w:cs="Times New Roman"/>
+          <w:highlight w:val="yellow"/>
         </w:rPr>
         <w:t xml:space="preserve">, </w:t>
       </w:r>
@@ -5600,6 +5715,7 @@
       <w:r>
         <w:rPr>
           <w:rFonts w:ascii="Times New Roman" w:hAnsi="Times New Roman" w:cs="Times New Roman"/>
+          <w:highlight w:val="yellow"/>
         </w:rPr>
         <w:t>đã</w:t>
       </w:r>
@@ -5607,6 +5723,7 @@
       <w:r>
         <w:rPr>
           <w:rFonts w:ascii="Times New Roman" w:hAnsi="Times New Roman" w:cs="Times New Roman"/>
+          <w:highlight w:val="yellow"/>
         </w:rPr>
         <w:t xml:space="preserve"> in </w:t>
       </w:r>
@@ -5614,6 +5731,7 @@
       <w:r>
         <w:rPr>
           <w:rFonts w:ascii="Times New Roman" w:hAnsi="Times New Roman" w:cs="Times New Roman"/>
+          <w:highlight w:val="yellow"/>
         </w:rPr>
         <w:t>hóa</w:t>
       </w:r>
@@ -5621,13 +5739,15 @@
       <w:r>
         <w:rPr>
           <w:rFonts w:ascii="Times New Roman" w:hAnsi="Times New Roman" w:cs="Times New Roman"/>
-        </w:rPr>
-        <w:t xml:space="preserve"> </w:t>
-      </w:r>
-      <w:proofErr w:type="spellStart"/>
-      <w:r>
-        <w:rPr>
-          <w:rFonts w:ascii="Times New Roman" w:hAnsi="Times New Roman" w:cs="Times New Roman"/>
+          <w:highlight w:val="yellow"/>
+        </w:rPr>
+        <w:t xml:space="preserve"> </w:t>
+      </w:r>
+      <w:proofErr w:type="spellStart"/>
+      <w:r>
+        <w:rPr>
+          <w:rFonts w:ascii="Times New Roman" w:hAnsi="Times New Roman" w:cs="Times New Roman"/>
+          <w:highlight w:val="yellow"/>
         </w:rPr>
         <w:t>đơn</w:t>
       </w:r>
@@ -5635,6 +5755,7 @@
       <w:r>
         <w:rPr>
           <w:rFonts w:ascii="Times New Roman" w:hAnsi="Times New Roman" w:cs="Times New Roman"/>
+          <w:highlight w:val="yellow"/>
         </w:rPr>
         <w:t xml:space="preserve">: </w:t>
       </w:r>
@@ -5642,6 +5763,7 @@
       <w:r>
         <w:rPr>
           <w:rFonts w:ascii="Times New Roman" w:hAnsi="Times New Roman" w:cs="Times New Roman"/>
+          <w:highlight w:val="yellow"/>
         </w:rPr>
         <w:t>tự</w:t>
       </w:r>
@@ -5649,13 +5771,15 @@
       <w:r>
         <w:rPr>
           <w:rFonts w:ascii="Times New Roman" w:hAnsi="Times New Roman" w:cs="Times New Roman"/>
-        </w:rPr>
-        <w:t xml:space="preserve"> </w:t>
-      </w:r>
-      <w:proofErr w:type="spellStart"/>
-      <w:r>
-        <w:rPr>
-          <w:rFonts w:ascii="Times New Roman" w:hAnsi="Times New Roman" w:cs="Times New Roman"/>
+          <w:highlight w:val="yellow"/>
+        </w:rPr>
+        <w:t xml:space="preserve"> </w:t>
+      </w:r>
+      <w:proofErr w:type="spellStart"/>
+      <w:r>
+        <w:rPr>
+          <w:rFonts w:ascii="Times New Roman" w:hAnsi="Times New Roman" w:cs="Times New Roman"/>
+          <w:highlight w:val="yellow"/>
         </w:rPr>
         <w:t>động</w:t>
       </w:r>
@@ -5663,13 +5787,15 @@
       <w:r>
         <w:rPr>
           <w:rFonts w:ascii="Times New Roman" w:hAnsi="Times New Roman" w:cs="Times New Roman"/>
-        </w:rPr>
-        <w:t xml:space="preserve"> </w:t>
-      </w:r>
-      <w:proofErr w:type="spellStart"/>
-      <w:r>
-        <w:rPr>
-          <w:rFonts w:ascii="Times New Roman" w:hAnsi="Times New Roman" w:cs="Times New Roman"/>
+          <w:highlight w:val="yellow"/>
+        </w:rPr>
+        <w:t xml:space="preserve"> </w:t>
+      </w:r>
+      <w:proofErr w:type="spellStart"/>
+      <w:r>
+        <w:rPr>
+          <w:rFonts w:ascii="Times New Roman" w:hAnsi="Times New Roman" w:cs="Times New Roman"/>
+          <w:highlight w:val="yellow"/>
         </w:rPr>
         <w:t>đóng</w:t>
       </w:r>
@@ -5677,13 +5803,15 @@
       <w:r>
         <w:rPr>
           <w:rFonts w:ascii="Times New Roman" w:hAnsi="Times New Roman" w:cs="Times New Roman"/>
-        </w:rPr>
-        <w:t xml:space="preserve"> </w:t>
-      </w:r>
-      <w:proofErr w:type="spellStart"/>
-      <w:r>
-        <w:rPr>
-          <w:rFonts w:ascii="Times New Roman" w:hAnsi="Times New Roman" w:cs="Times New Roman"/>
+          <w:highlight w:val="yellow"/>
+        </w:rPr>
+        <w:t xml:space="preserve"> </w:t>
+      </w:r>
+      <w:proofErr w:type="spellStart"/>
+      <w:r>
+        <w:rPr>
+          <w:rFonts w:ascii="Times New Roman" w:hAnsi="Times New Roman" w:cs="Times New Roman"/>
+          <w:highlight w:val="yellow"/>
         </w:rPr>
         <w:t>phòng</w:t>
       </w:r>
@@ -5691,6 +5819,7 @@
       <w:r>
         <w:rPr>
           <w:rFonts w:ascii="Times New Roman" w:hAnsi="Times New Roman" w:cs="Times New Roman"/>
+          <w:highlight w:val="yellow"/>
         </w:rPr>
         <w:t xml:space="preserve">, </w:t>
       </w:r>
@@ -5698,6 +5827,7 @@
       <w:r>
         <w:rPr>
           <w:rFonts w:ascii="Times New Roman" w:hAnsi="Times New Roman" w:cs="Times New Roman"/>
+          <w:highlight w:val="yellow"/>
         </w:rPr>
         <w:t>mở</w:t>
       </w:r>
@@ -5705,13 +5835,15 @@
       <w:r>
         <w:rPr>
           <w:rFonts w:ascii="Times New Roman" w:hAnsi="Times New Roman" w:cs="Times New Roman"/>
-        </w:rPr>
-        <w:t xml:space="preserve"> </w:t>
-      </w:r>
-      <w:proofErr w:type="spellStart"/>
-      <w:r>
-        <w:rPr>
-          <w:rFonts w:ascii="Times New Roman" w:hAnsi="Times New Roman" w:cs="Times New Roman"/>
+          <w:highlight w:val="yellow"/>
+        </w:rPr>
+        <w:t xml:space="preserve"> </w:t>
+      </w:r>
+      <w:proofErr w:type="spellStart"/>
+      <w:r>
+        <w:rPr>
+          <w:rFonts w:ascii="Times New Roman" w:hAnsi="Times New Roman" w:cs="Times New Roman"/>
+          <w:highlight w:val="yellow"/>
         </w:rPr>
         <w:t>phòng</w:t>
       </w:r>
@@ -5719,13 +5851,15 @@
       <w:r>
         <w:rPr>
           <w:rFonts w:ascii="Times New Roman" w:hAnsi="Times New Roman" w:cs="Times New Roman"/>
-        </w:rPr>
-        <w:t xml:space="preserve"> </w:t>
-      </w:r>
-      <w:proofErr w:type="spellStart"/>
-      <w:r>
-        <w:rPr>
-          <w:rFonts w:ascii="Times New Roman" w:hAnsi="Times New Roman" w:cs="Times New Roman"/>
+          <w:highlight w:val="yellow"/>
+        </w:rPr>
+        <w:t xml:space="preserve"> </w:t>
+      </w:r>
+      <w:proofErr w:type="spellStart"/>
+      <w:r>
+        <w:rPr>
+          <w:rFonts w:ascii="Times New Roman" w:hAnsi="Times New Roman" w:cs="Times New Roman"/>
+          <w:highlight w:val="yellow"/>
         </w:rPr>
         <w:t>mới</w:t>
       </w:r>
@@ -5733,13 +5867,15 @@
       <w:r>
         <w:rPr>
           <w:rFonts w:ascii="Times New Roman" w:hAnsi="Times New Roman" w:cs="Times New Roman"/>
-        </w:rPr>
-        <w:t xml:space="preserve"> </w:t>
-      </w:r>
-      <w:proofErr w:type="spellStart"/>
-      <w:r>
-        <w:rPr>
-          <w:rFonts w:ascii="Times New Roman" w:hAnsi="Times New Roman" w:cs="Times New Roman"/>
+          <w:highlight w:val="yellow"/>
+        </w:rPr>
+        <w:t xml:space="preserve"> </w:t>
+      </w:r>
+      <w:proofErr w:type="spellStart"/>
+      <w:r>
+        <w:rPr>
+          <w:rFonts w:ascii="Times New Roman" w:hAnsi="Times New Roman" w:cs="Times New Roman"/>
+          <w:highlight w:val="yellow"/>
         </w:rPr>
         <w:t>mà</w:t>
       </w:r>
@@ -5747,13 +5883,15 @@
       <w:r>
         <w:rPr>
           <w:rFonts w:ascii="Times New Roman" w:hAnsi="Times New Roman" w:cs="Times New Roman"/>
-        </w:rPr>
-        <w:t xml:space="preserve"> </w:t>
-      </w:r>
-      <w:proofErr w:type="spellStart"/>
-      <w:r>
-        <w:rPr>
-          <w:rFonts w:ascii="Times New Roman" w:hAnsi="Times New Roman" w:cs="Times New Roman"/>
+          <w:highlight w:val="yellow"/>
+        </w:rPr>
+        <w:t xml:space="preserve"> </w:t>
+      </w:r>
+      <w:proofErr w:type="spellStart"/>
+      <w:r>
+        <w:rPr>
+          <w:rFonts w:ascii="Times New Roman" w:hAnsi="Times New Roman" w:cs="Times New Roman"/>
+          <w:highlight w:val="yellow"/>
         </w:rPr>
         <w:t>không</w:t>
       </w:r>
@@ -5761,13 +5899,15 @@
       <w:r>
         <w:rPr>
           <w:rFonts w:ascii="Times New Roman" w:hAnsi="Times New Roman" w:cs="Times New Roman"/>
-        </w:rPr>
-        <w:t xml:space="preserve"> </w:t>
-      </w:r>
-      <w:proofErr w:type="spellStart"/>
-      <w:r>
-        <w:rPr>
-          <w:rFonts w:ascii="Times New Roman" w:hAnsi="Times New Roman" w:cs="Times New Roman"/>
+          <w:highlight w:val="yellow"/>
+        </w:rPr>
+        <w:t xml:space="preserve"> </w:t>
+      </w:r>
+      <w:proofErr w:type="spellStart"/>
+      <w:r>
+        <w:rPr>
+          <w:rFonts w:ascii="Times New Roman" w:hAnsi="Times New Roman" w:cs="Times New Roman"/>
+          <w:highlight w:val="yellow"/>
         </w:rPr>
         <w:t>đóng</w:t>
       </w:r>
@@ -5775,13 +5915,15 @@
       <w:r>
         <w:rPr>
           <w:rFonts w:ascii="Times New Roman" w:hAnsi="Times New Roman" w:cs="Times New Roman"/>
-        </w:rPr>
-        <w:t xml:space="preserve"> </w:t>
-      </w:r>
-      <w:proofErr w:type="spellStart"/>
-      <w:r>
-        <w:rPr>
-          <w:rFonts w:ascii="Times New Roman" w:hAnsi="Times New Roman" w:cs="Times New Roman"/>
+          <w:highlight w:val="yellow"/>
+        </w:rPr>
+        <w:t xml:space="preserve"> </w:t>
+      </w:r>
+      <w:proofErr w:type="spellStart"/>
+      <w:r>
+        <w:rPr>
+          <w:rFonts w:ascii="Times New Roman" w:hAnsi="Times New Roman" w:cs="Times New Roman"/>
+          <w:highlight w:val="yellow"/>
         </w:rPr>
         <w:t>thiết</w:t>
       </w:r>
@@ -5789,13 +5931,15 @@
       <w:r>
         <w:rPr>
           <w:rFonts w:ascii="Times New Roman" w:hAnsi="Times New Roman" w:cs="Times New Roman"/>
-        </w:rPr>
-        <w:t xml:space="preserve"> </w:t>
-      </w:r>
-      <w:proofErr w:type="spellStart"/>
-      <w:r>
-        <w:rPr>
-          <w:rFonts w:ascii="Times New Roman" w:hAnsi="Times New Roman" w:cs="Times New Roman"/>
+          <w:highlight w:val="yellow"/>
+        </w:rPr>
+        <w:t xml:space="preserve"> </w:t>
+      </w:r>
+      <w:proofErr w:type="spellStart"/>
+      <w:r>
+        <w:rPr>
+          <w:rFonts w:ascii="Times New Roman" w:hAnsi="Times New Roman" w:cs="Times New Roman"/>
+          <w:highlight w:val="yellow"/>
         </w:rPr>
         <w:t>bị</w:t>
       </w:r>
@@ -5803,6 +5947,7 @@
       <w:r>
         <w:rPr>
           <w:rFonts w:ascii="Times New Roman" w:hAnsi="Times New Roman" w:cs="Times New Roman"/>
+          <w:highlight w:val="yellow"/>
         </w:rPr>
         <w:t>.</w:t>
       </w:r>
@@ -5817,7 +5962,7 @@
       <w:r>
         <w:rPr>
           <w:rFonts w:ascii="Times New Roman" w:hAnsi="Times New Roman" w:cs="Times New Roman"/>
-          <w:highlight w:val="cyan"/>
+          <w:highlight w:val="yellow"/>
         </w:rPr>
         <w:t>Khi</w:t>
       </w:r>
@@ -5825,15 +5970,15 @@
       <w:r>
         <w:rPr>
           <w:rFonts w:ascii="Times New Roman" w:hAnsi="Times New Roman" w:cs="Times New Roman"/>
-          <w:highlight w:val="cyan"/>
-        </w:rPr>
-        <w:t xml:space="preserve"> </w:t>
-      </w:r>
-      <w:proofErr w:type="spellStart"/>
-      <w:r>
-        <w:rPr>
-          <w:rFonts w:ascii="Times New Roman" w:hAnsi="Times New Roman" w:cs="Times New Roman"/>
-          <w:highlight w:val="cyan"/>
+          <w:highlight w:val="yellow"/>
+        </w:rPr>
+        <w:t xml:space="preserve"> </w:t>
+      </w:r>
+      <w:proofErr w:type="spellStart"/>
+      <w:r>
+        <w:rPr>
+          <w:rFonts w:ascii="Times New Roman" w:hAnsi="Times New Roman" w:cs="Times New Roman"/>
+          <w:highlight w:val="yellow"/>
         </w:rPr>
         <w:t>bấm</w:t>
       </w:r>
@@ -5841,7 +5986,7 @@
       <w:r>
         <w:rPr>
           <w:rFonts w:ascii="Times New Roman" w:hAnsi="Times New Roman" w:cs="Times New Roman"/>
-          <w:highlight w:val="cyan"/>
+          <w:highlight w:val="yellow"/>
         </w:rPr>
         <w:t xml:space="preserve"> in </w:t>
       </w:r>
@@ -5849,7 +5994,7 @@
       <w:r>
         <w:rPr>
           <w:rFonts w:ascii="Times New Roman" w:hAnsi="Times New Roman" w:cs="Times New Roman"/>
-          <w:highlight w:val="cyan"/>
+          <w:highlight w:val="yellow"/>
         </w:rPr>
         <w:t>hóa</w:t>
       </w:r>
@@ -5857,15 +6002,15 @@
       <w:r>
         <w:rPr>
           <w:rFonts w:ascii="Times New Roman" w:hAnsi="Times New Roman" w:cs="Times New Roman"/>
-          <w:highlight w:val="cyan"/>
-        </w:rPr>
-        <w:t xml:space="preserve"> </w:t>
-      </w:r>
-      <w:proofErr w:type="spellStart"/>
-      <w:r>
-        <w:rPr>
-          <w:rFonts w:ascii="Times New Roman" w:hAnsi="Times New Roman" w:cs="Times New Roman"/>
-          <w:highlight w:val="cyan"/>
+          <w:highlight w:val="yellow"/>
+        </w:rPr>
+        <w:t xml:space="preserve"> </w:t>
+      </w:r>
+      <w:proofErr w:type="spellStart"/>
+      <w:r>
+        <w:rPr>
+          <w:rFonts w:ascii="Times New Roman" w:hAnsi="Times New Roman" w:cs="Times New Roman"/>
+          <w:highlight w:val="yellow"/>
         </w:rPr>
         <w:t>đơn</w:t>
       </w:r>
@@ -5873,7 +6018,7 @@
       <w:r>
         <w:rPr>
           <w:rFonts w:ascii="Times New Roman" w:hAnsi="Times New Roman" w:cs="Times New Roman"/>
-          <w:highlight w:val="cyan"/>
+          <w:highlight w:val="yellow"/>
         </w:rPr>
         <w:t xml:space="preserve">, </w:t>
       </w:r>
@@ -5881,7 +6026,7 @@
       <w:r>
         <w:rPr>
           <w:rFonts w:ascii="Times New Roman" w:hAnsi="Times New Roman" w:cs="Times New Roman"/>
-          <w:highlight w:val="cyan"/>
+          <w:highlight w:val="yellow"/>
         </w:rPr>
         <w:t>tính</w:t>
       </w:r>
@@ -5889,7 +6034,7 @@
       <w:r>
         <w:rPr>
           <w:rFonts w:ascii="Times New Roman" w:hAnsi="Times New Roman" w:cs="Times New Roman"/>
-          <w:highlight w:val="cyan"/>
+          <w:highlight w:val="yellow"/>
         </w:rPr>
         <w:t xml:space="preserve"> them 10 </w:t>
       </w:r>
@@ -5897,7 +6042,7 @@
       <w:r>
         <w:rPr>
           <w:rFonts w:ascii="Times New Roman" w:hAnsi="Times New Roman" w:cs="Times New Roman"/>
-          <w:highlight w:val="cyan"/>
+          <w:highlight w:val="yellow"/>
         </w:rPr>
         <w:t>phút</w:t>
       </w:r>
@@ -5905,15 +6050,15 @@
       <w:r>
         <w:rPr>
           <w:rFonts w:ascii="Times New Roman" w:hAnsi="Times New Roman" w:cs="Times New Roman"/>
-          <w:highlight w:val="cyan"/>
-        </w:rPr>
-        <w:t xml:space="preserve"> </w:t>
-      </w:r>
-      <w:proofErr w:type="spellStart"/>
-      <w:r>
-        <w:rPr>
-          <w:rFonts w:ascii="Times New Roman" w:hAnsi="Times New Roman" w:cs="Times New Roman"/>
-          <w:highlight w:val="cyan"/>
+          <w:highlight w:val="yellow"/>
+        </w:rPr>
+        <w:t xml:space="preserve"> </w:t>
+      </w:r>
+      <w:proofErr w:type="spellStart"/>
+      <w:r>
+        <w:rPr>
+          <w:rFonts w:ascii="Times New Roman" w:hAnsi="Times New Roman" w:cs="Times New Roman"/>
+          <w:highlight w:val="yellow"/>
         </w:rPr>
         <w:t>vẫn</w:t>
       </w:r>
@@ -5921,15 +6066,15 @@
       <w:r>
         <w:rPr>
           <w:rFonts w:ascii="Times New Roman" w:hAnsi="Times New Roman" w:cs="Times New Roman"/>
-          <w:highlight w:val="cyan"/>
-        </w:rPr>
-        <w:t xml:space="preserve"> </w:t>
-      </w:r>
-      <w:proofErr w:type="spellStart"/>
-      <w:r>
-        <w:rPr>
-          <w:rFonts w:ascii="Times New Roman" w:hAnsi="Times New Roman" w:cs="Times New Roman"/>
-          <w:highlight w:val="cyan"/>
+          <w:highlight w:val="yellow"/>
+        </w:rPr>
+        <w:t xml:space="preserve"> </w:t>
+      </w:r>
+      <w:proofErr w:type="spellStart"/>
+      <w:r>
+        <w:rPr>
+          <w:rFonts w:ascii="Times New Roman" w:hAnsi="Times New Roman" w:cs="Times New Roman"/>
+          <w:highlight w:val="yellow"/>
         </w:rPr>
         <w:t>phải</w:t>
       </w:r>
@@ -5937,15 +6082,15 @@
       <w:r>
         <w:rPr>
           <w:rFonts w:ascii="Times New Roman" w:hAnsi="Times New Roman" w:cs="Times New Roman"/>
-          <w:highlight w:val="cyan"/>
-        </w:rPr>
-        <w:t xml:space="preserve"> </w:t>
-      </w:r>
-      <w:proofErr w:type="spellStart"/>
-      <w:r>
-        <w:rPr>
-          <w:rFonts w:ascii="Times New Roman" w:hAnsi="Times New Roman" w:cs="Times New Roman"/>
-          <w:highlight w:val="cyan"/>
+          <w:highlight w:val="yellow"/>
+        </w:rPr>
+        <w:t xml:space="preserve"> </w:t>
+      </w:r>
+      <w:proofErr w:type="spellStart"/>
+      <w:r>
+        <w:rPr>
+          <w:rFonts w:ascii="Times New Roman" w:hAnsi="Times New Roman" w:cs="Times New Roman"/>
+          <w:highlight w:val="yellow"/>
         </w:rPr>
         <w:t>tính</w:t>
       </w:r>
@@ -5953,15 +6098,15 @@
       <w:r>
         <w:rPr>
           <w:rFonts w:ascii="Times New Roman" w:hAnsi="Times New Roman" w:cs="Times New Roman"/>
-          <w:highlight w:val="cyan"/>
-        </w:rPr>
-        <w:t xml:space="preserve"> </w:t>
-      </w:r>
-      <w:proofErr w:type="spellStart"/>
-      <w:r>
-        <w:rPr>
-          <w:rFonts w:ascii="Times New Roman" w:hAnsi="Times New Roman" w:cs="Times New Roman"/>
-          <w:highlight w:val="cyan"/>
+          <w:highlight w:val="yellow"/>
+        </w:rPr>
+        <w:t xml:space="preserve"> </w:t>
+      </w:r>
+      <w:proofErr w:type="spellStart"/>
+      <w:r>
+        <w:rPr>
+          <w:rFonts w:ascii="Times New Roman" w:hAnsi="Times New Roman" w:cs="Times New Roman"/>
+          <w:highlight w:val="yellow"/>
         </w:rPr>
         <w:t>tình</w:t>
       </w:r>
@@ -5969,7 +6114,7 @@
       <w:r>
         <w:rPr>
           <w:rFonts w:ascii="Times New Roman" w:hAnsi="Times New Roman" w:cs="Times New Roman"/>
-          <w:highlight w:val="cyan"/>
+          <w:highlight w:val="yellow"/>
         </w:rPr>
         <w:t xml:space="preserve"> 10 </w:t>
       </w:r>
@@ -5977,7 +6122,7 @@
       <w:r>
         <w:rPr>
           <w:rFonts w:ascii="Times New Roman" w:hAnsi="Times New Roman" w:cs="Times New Roman"/>
-          <w:highlight w:val="cyan"/>
+          <w:highlight w:val="yellow"/>
         </w:rPr>
         <w:t>phút</w:t>
       </w:r>
@@ -5985,15 +6130,15 @@
       <w:r>
         <w:rPr>
           <w:rFonts w:ascii="Times New Roman" w:hAnsi="Times New Roman" w:cs="Times New Roman"/>
-          <w:highlight w:val="cyan"/>
-        </w:rPr>
-        <w:t xml:space="preserve"> </w:t>
-      </w:r>
-      <w:proofErr w:type="spellStart"/>
-      <w:r>
-        <w:rPr>
-          <w:rFonts w:ascii="Times New Roman" w:hAnsi="Times New Roman" w:cs="Times New Roman"/>
-          <w:highlight w:val="cyan"/>
+          <w:highlight w:val="yellow"/>
+        </w:rPr>
+        <w:t xml:space="preserve"> </w:t>
+      </w:r>
+      <w:proofErr w:type="spellStart"/>
+      <w:r>
+        <w:rPr>
+          <w:rFonts w:ascii="Times New Roman" w:hAnsi="Times New Roman" w:cs="Times New Roman"/>
+          <w:highlight w:val="yellow"/>
         </w:rPr>
         <w:t>đó</w:t>
       </w:r>
@@ -6001,7 +6146,7 @@
       <w:r>
         <w:rPr>
           <w:rFonts w:ascii="Times New Roman" w:hAnsi="Times New Roman" w:cs="Times New Roman"/>
-          <w:highlight w:val="cyan"/>
+          <w:highlight w:val="yellow"/>
         </w:rPr>
         <w:t xml:space="preserve">, </w:t>
       </w:r>
@@ -6009,7 +6154,7 @@
       <w:r>
         <w:rPr>
           <w:rFonts w:ascii="Times New Roman" w:hAnsi="Times New Roman" w:cs="Times New Roman"/>
-          <w:highlight w:val="cyan"/>
+          <w:highlight w:val="yellow"/>
         </w:rPr>
         <w:t>sau</w:t>
       </w:r>
@@ -6017,7 +6162,7 @@
       <w:r>
         <w:rPr>
           <w:rFonts w:ascii="Times New Roman" w:hAnsi="Times New Roman" w:cs="Times New Roman"/>
-          <w:highlight w:val="cyan"/>
+          <w:highlight w:val="yellow"/>
         </w:rPr>
         <w:t xml:space="preserve"> 10 </w:t>
       </w:r>
@@ -6025,7 +6170,7 @@
       <w:r>
         <w:rPr>
           <w:rFonts w:ascii="Times New Roman" w:hAnsi="Times New Roman" w:cs="Times New Roman"/>
-          <w:highlight w:val="cyan"/>
+          <w:highlight w:val="yellow"/>
         </w:rPr>
         <w:t>phút</w:t>
       </w:r>
@@ -6033,15 +6178,15 @@
       <w:r>
         <w:rPr>
           <w:rFonts w:ascii="Times New Roman" w:hAnsi="Times New Roman" w:cs="Times New Roman"/>
-          <w:highlight w:val="cyan"/>
-        </w:rPr>
-        <w:t xml:space="preserve"> </w:t>
-      </w:r>
-      <w:proofErr w:type="spellStart"/>
-      <w:r>
-        <w:rPr>
-          <w:rFonts w:ascii="Times New Roman" w:hAnsi="Times New Roman" w:cs="Times New Roman"/>
-          <w:highlight w:val="cyan"/>
+          <w:highlight w:val="yellow"/>
+        </w:rPr>
+        <w:t xml:space="preserve"> </w:t>
+      </w:r>
+      <w:proofErr w:type="spellStart"/>
+      <w:r>
+        <w:rPr>
+          <w:rFonts w:ascii="Times New Roman" w:hAnsi="Times New Roman" w:cs="Times New Roman"/>
+          <w:highlight w:val="yellow"/>
         </w:rPr>
         <w:t>đó</w:t>
       </w:r>
@@ -6049,15 +6194,15 @@
       <w:r>
         <w:rPr>
           <w:rFonts w:ascii="Times New Roman" w:hAnsi="Times New Roman" w:cs="Times New Roman"/>
-          <w:highlight w:val="cyan"/>
-        </w:rPr>
-        <w:t xml:space="preserve"> </w:t>
-      </w:r>
-      <w:proofErr w:type="spellStart"/>
-      <w:r>
-        <w:rPr>
-          <w:rFonts w:ascii="Times New Roman" w:hAnsi="Times New Roman" w:cs="Times New Roman"/>
-          <w:highlight w:val="cyan"/>
+          <w:highlight w:val="yellow"/>
+        </w:rPr>
+        <w:t xml:space="preserve"> </w:t>
+      </w:r>
+      <w:proofErr w:type="spellStart"/>
+      <w:r>
+        <w:rPr>
+          <w:rFonts w:ascii="Times New Roman" w:hAnsi="Times New Roman" w:cs="Times New Roman"/>
+          <w:highlight w:val="yellow"/>
         </w:rPr>
         <w:t>mà</w:t>
       </w:r>
@@ -6065,15 +6210,15 @@
       <w:r>
         <w:rPr>
           <w:rFonts w:ascii="Times New Roman" w:hAnsi="Times New Roman" w:cs="Times New Roman"/>
-          <w:highlight w:val="cyan"/>
-        </w:rPr>
-        <w:t xml:space="preserve"> </w:t>
-      </w:r>
-      <w:proofErr w:type="spellStart"/>
-      <w:r>
-        <w:rPr>
-          <w:rFonts w:ascii="Times New Roman" w:hAnsi="Times New Roman" w:cs="Times New Roman"/>
-          <w:highlight w:val="cyan"/>
+          <w:highlight w:val="yellow"/>
+        </w:rPr>
+        <w:t xml:space="preserve"> </w:t>
+      </w:r>
+      <w:proofErr w:type="spellStart"/>
+      <w:r>
+        <w:rPr>
+          <w:rFonts w:ascii="Times New Roman" w:hAnsi="Times New Roman" w:cs="Times New Roman"/>
+          <w:highlight w:val="yellow"/>
         </w:rPr>
         <w:t>khống</w:t>
       </w:r>
@@ -6081,7 +6226,7 @@
       <w:r>
         <w:rPr>
           <w:rFonts w:ascii="Times New Roman" w:hAnsi="Times New Roman" w:cs="Times New Roman"/>
-          <w:highlight w:val="cyan"/>
+          <w:highlight w:val="yellow"/>
         </w:rPr>
         <w:t xml:space="preserve"> off </w:t>
       </w:r>
@@ -6089,7 +6234,7 @@
       <w:r>
         <w:rPr>
           <w:rFonts w:ascii="Times New Roman" w:hAnsi="Times New Roman" w:cs="Times New Roman"/>
-          <w:highlight w:val="cyan"/>
+          <w:highlight w:val="yellow"/>
         </w:rPr>
         <w:t>phòng</w:t>
       </w:r>
@@ -6097,15 +6242,15 @@
       <w:r>
         <w:rPr>
           <w:rFonts w:ascii="Times New Roman" w:hAnsi="Times New Roman" w:cs="Times New Roman"/>
-          <w:highlight w:val="cyan"/>
-        </w:rPr>
-        <w:t xml:space="preserve"> </w:t>
-      </w:r>
-      <w:proofErr w:type="spellStart"/>
-      <w:r>
-        <w:rPr>
-          <w:rFonts w:ascii="Times New Roman" w:hAnsi="Times New Roman" w:cs="Times New Roman"/>
-          <w:highlight w:val="cyan"/>
+          <w:highlight w:val="yellow"/>
+        </w:rPr>
+        <w:t xml:space="preserve"> </w:t>
+      </w:r>
+      <w:proofErr w:type="spellStart"/>
+      <w:r>
+        <w:rPr>
+          <w:rFonts w:ascii="Times New Roman" w:hAnsi="Times New Roman" w:cs="Times New Roman"/>
+          <w:highlight w:val="yellow"/>
         </w:rPr>
         <w:t>thì</w:t>
       </w:r>
@@ -6113,15 +6258,15 @@
       <w:r>
         <w:rPr>
           <w:rFonts w:ascii="Times New Roman" w:hAnsi="Times New Roman" w:cs="Times New Roman"/>
-          <w:highlight w:val="cyan"/>
-        </w:rPr>
-        <w:t xml:space="preserve"> </w:t>
-      </w:r>
-      <w:proofErr w:type="spellStart"/>
-      <w:r>
-        <w:rPr>
-          <w:rFonts w:ascii="Times New Roman" w:hAnsi="Times New Roman" w:cs="Times New Roman"/>
-          <w:highlight w:val="cyan"/>
+          <w:highlight w:val="yellow"/>
+        </w:rPr>
+        <w:t xml:space="preserve"> </w:t>
+      </w:r>
+      <w:proofErr w:type="spellStart"/>
+      <w:r>
+        <w:rPr>
+          <w:rFonts w:ascii="Times New Roman" w:hAnsi="Times New Roman" w:cs="Times New Roman"/>
+          <w:highlight w:val="yellow"/>
         </w:rPr>
         <w:t>chuyển</w:t>
       </w:r>
@@ -6129,7 +6274,7 @@
       <w:r>
         <w:rPr>
           <w:rFonts w:ascii="Times New Roman" w:hAnsi="Times New Roman" w:cs="Times New Roman"/>
-          <w:highlight w:val="cyan"/>
+          <w:highlight w:val="yellow"/>
         </w:rPr>
         <w:t xml:space="preserve"> qua </w:t>
       </w:r>
@@ -6137,7 +6282,7 @@
       <w:r>
         <w:rPr>
           <w:rFonts w:ascii="Times New Roman" w:hAnsi="Times New Roman" w:cs="Times New Roman"/>
-          <w:highlight w:val="cyan"/>
+          <w:highlight w:val="yellow"/>
         </w:rPr>
         <w:t>mở</w:t>
       </w:r>
@@ -6145,15 +6290,15 @@
       <w:r>
         <w:rPr>
           <w:rFonts w:ascii="Times New Roman" w:hAnsi="Times New Roman" w:cs="Times New Roman"/>
-          <w:highlight w:val="cyan"/>
-        </w:rPr>
-        <w:t xml:space="preserve"> </w:t>
-      </w:r>
-      <w:proofErr w:type="spellStart"/>
-      <w:r>
-        <w:rPr>
-          <w:rFonts w:ascii="Times New Roman" w:hAnsi="Times New Roman" w:cs="Times New Roman"/>
-          <w:highlight w:val="cyan"/>
+          <w:highlight w:val="yellow"/>
+        </w:rPr>
+        <w:t xml:space="preserve"> </w:t>
+      </w:r>
+      <w:proofErr w:type="spellStart"/>
+      <w:r>
+        <w:rPr>
+          <w:rFonts w:ascii="Times New Roman" w:hAnsi="Times New Roman" w:cs="Times New Roman"/>
+          <w:highlight w:val="yellow"/>
         </w:rPr>
         <w:t>phòng</w:t>
       </w:r>
@@ -6161,15 +6306,15 @@
       <w:r>
         <w:rPr>
           <w:rFonts w:ascii="Times New Roman" w:hAnsi="Times New Roman" w:cs="Times New Roman"/>
-          <w:highlight w:val="cyan"/>
-        </w:rPr>
-        <w:t xml:space="preserve"> </w:t>
-      </w:r>
-      <w:proofErr w:type="spellStart"/>
-      <w:r>
-        <w:rPr>
-          <w:rFonts w:ascii="Times New Roman" w:hAnsi="Times New Roman" w:cs="Times New Roman"/>
-          <w:highlight w:val="cyan"/>
+          <w:highlight w:val="yellow"/>
+        </w:rPr>
+        <w:t xml:space="preserve"> </w:t>
+      </w:r>
+      <w:proofErr w:type="spellStart"/>
+      <w:r>
+        <w:rPr>
+          <w:rFonts w:ascii="Times New Roman" w:hAnsi="Times New Roman" w:cs="Times New Roman"/>
+          <w:highlight w:val="yellow"/>
         </w:rPr>
         <w:t>mới</w:t>
       </w:r>
@@ -6177,7 +6322,7 @@
       <w:r>
         <w:rPr>
           <w:rFonts w:ascii="Times New Roman" w:hAnsi="Times New Roman" w:cs="Times New Roman"/>
-          <w:highlight w:val="cyan"/>
+          <w:highlight w:val="yellow"/>
         </w:rPr>
         <w:t>.</w:t>
       </w:r>
@@ -6192,6 +6337,7 @@
       <w:r>
         <w:rPr>
           <w:rFonts w:ascii="Times New Roman" w:hAnsi="Times New Roman" w:cs="Times New Roman"/>
+          <w:highlight w:val="yellow"/>
         </w:rPr>
         <w:t>Bỏ</w:t>
       </w:r>
@@ -6199,13 +6345,15 @@
       <w:r>
         <w:rPr>
           <w:rFonts w:ascii="Times New Roman" w:hAnsi="Times New Roman" w:cs="Times New Roman"/>
-        </w:rPr>
-        <w:t xml:space="preserve"> </w:t>
-      </w:r>
-      <w:proofErr w:type="spellStart"/>
-      <w:r>
-        <w:rPr>
-          <w:rFonts w:ascii="Times New Roman" w:hAnsi="Times New Roman" w:cs="Times New Roman"/>
+          <w:highlight w:val="yellow"/>
+        </w:rPr>
+        <w:t xml:space="preserve"> </w:t>
+      </w:r>
+      <w:proofErr w:type="spellStart"/>
+      <w:r>
+        <w:rPr>
+          <w:rFonts w:ascii="Times New Roman" w:hAnsi="Times New Roman" w:cs="Times New Roman"/>
+          <w:highlight w:val="yellow"/>
         </w:rPr>
         <w:t>nút</w:t>
       </w:r>
@@ -6213,13 +6361,15 @@
       <w:r>
         <w:rPr>
           <w:rFonts w:ascii="Times New Roman" w:hAnsi="Times New Roman" w:cs="Times New Roman"/>
-        </w:rPr>
-        <w:t xml:space="preserve"> </w:t>
-      </w:r>
-      <w:proofErr w:type="spellStart"/>
-      <w:r>
-        <w:rPr>
-          <w:rFonts w:ascii="Times New Roman" w:hAnsi="Times New Roman" w:cs="Times New Roman"/>
+          <w:highlight w:val="yellow"/>
+        </w:rPr>
+        <w:t xml:space="preserve"> </w:t>
+      </w:r>
+      <w:proofErr w:type="spellStart"/>
+      <w:r>
+        <w:rPr>
+          <w:rFonts w:ascii="Times New Roman" w:hAnsi="Times New Roman" w:cs="Times New Roman"/>
+          <w:highlight w:val="yellow"/>
         </w:rPr>
         <w:t>đóng</w:t>
       </w:r>
@@ -6227,13 +6377,15 @@
       <w:r>
         <w:rPr>
           <w:rFonts w:ascii="Times New Roman" w:hAnsi="Times New Roman" w:cs="Times New Roman"/>
-        </w:rPr>
-        <w:t xml:space="preserve"> </w:t>
-      </w:r>
-      <w:proofErr w:type="spellStart"/>
-      <w:r>
-        <w:rPr>
-          <w:rFonts w:ascii="Times New Roman" w:hAnsi="Times New Roman" w:cs="Times New Roman"/>
+          <w:highlight w:val="yellow"/>
+        </w:rPr>
+        <w:t xml:space="preserve"> </w:t>
+      </w:r>
+      <w:proofErr w:type="spellStart"/>
+      <w:r>
+        <w:rPr>
+          <w:rFonts w:ascii="Times New Roman" w:hAnsi="Times New Roman" w:cs="Times New Roman"/>
+          <w:highlight w:val="yellow"/>
         </w:rPr>
         <w:t>hóa</w:t>
       </w:r>
@@ -6241,13 +6393,15 @@
       <w:r>
         <w:rPr>
           <w:rFonts w:ascii="Times New Roman" w:hAnsi="Times New Roman" w:cs="Times New Roman"/>
-        </w:rPr>
-        <w:t xml:space="preserve"> </w:t>
-      </w:r>
-      <w:proofErr w:type="spellStart"/>
-      <w:r>
-        <w:rPr>
-          <w:rFonts w:ascii="Times New Roman" w:hAnsi="Times New Roman" w:cs="Times New Roman"/>
+          <w:highlight w:val="yellow"/>
+        </w:rPr>
+        <w:t xml:space="preserve"> </w:t>
+      </w:r>
+      <w:proofErr w:type="spellStart"/>
+      <w:r>
+        <w:rPr>
+          <w:rFonts w:ascii="Times New Roman" w:hAnsi="Times New Roman" w:cs="Times New Roman"/>
+          <w:highlight w:val="yellow"/>
         </w:rPr>
         <w:t>đơn</w:t>
       </w:r>
@@ -6263,6 +6417,7 @@
       <w:r>
         <w:rPr>
           <w:rFonts w:ascii="Times New Roman" w:hAnsi="Times New Roman" w:cs="Times New Roman"/>
+          <w:highlight w:val="yellow"/>
         </w:rPr>
         <w:t>Thêm</w:t>
       </w:r>
@@ -6270,13 +6425,15 @@
       <w:r>
         <w:rPr>
           <w:rFonts w:ascii="Times New Roman" w:hAnsi="Times New Roman" w:cs="Times New Roman"/>
-        </w:rPr>
-        <w:t xml:space="preserve"> </w:t>
-      </w:r>
-      <w:proofErr w:type="spellStart"/>
-      <w:r>
-        <w:rPr>
-          <w:rFonts w:ascii="Times New Roman" w:hAnsi="Times New Roman" w:cs="Times New Roman"/>
+          <w:highlight w:val="yellow"/>
+        </w:rPr>
+        <w:t xml:space="preserve"> </w:t>
+      </w:r>
+      <w:proofErr w:type="spellStart"/>
+      <w:r>
+        <w:rPr>
+          <w:rFonts w:ascii="Times New Roman" w:hAnsi="Times New Roman" w:cs="Times New Roman"/>
+          <w:highlight w:val="yellow"/>
         </w:rPr>
         <w:t>xác</w:t>
       </w:r>
@@ -6284,13 +6441,15 @@
       <w:r>
         <w:rPr>
           <w:rFonts w:ascii="Times New Roman" w:hAnsi="Times New Roman" w:cs="Times New Roman"/>
-        </w:rPr>
-        <w:t xml:space="preserve"> </w:t>
-      </w:r>
-      <w:proofErr w:type="spellStart"/>
-      <w:r>
-        <w:rPr>
-          <w:rFonts w:ascii="Times New Roman" w:hAnsi="Times New Roman" w:cs="Times New Roman"/>
+          <w:highlight w:val="yellow"/>
+        </w:rPr>
+        <w:t xml:space="preserve"> </w:t>
+      </w:r>
+      <w:proofErr w:type="spellStart"/>
+      <w:r>
+        <w:rPr>
+          <w:rFonts w:ascii="Times New Roman" w:hAnsi="Times New Roman" w:cs="Times New Roman"/>
+          <w:highlight w:val="yellow"/>
         </w:rPr>
         <w:t>nhận</w:t>
       </w:r>
@@ -6298,6 +6457,7 @@
       <w:r>
         <w:rPr>
           <w:rFonts w:ascii="Times New Roman" w:hAnsi="Times New Roman" w:cs="Times New Roman"/>
+          <w:highlight w:val="yellow"/>
         </w:rPr>
         <w:t xml:space="preserve"> “</w:t>
       </w:r>
@@ -6305,6 +6465,7 @@
       <w:r>
         <w:rPr>
           <w:rFonts w:ascii="Times New Roman" w:hAnsi="Times New Roman" w:cs="Times New Roman"/>
+          <w:highlight w:val="yellow"/>
         </w:rPr>
         <w:t>Đã</w:t>
       </w:r>
@@ -6312,13 +6473,15 @@
       <w:r>
         <w:rPr>
           <w:rFonts w:ascii="Times New Roman" w:hAnsi="Times New Roman" w:cs="Times New Roman"/>
-        </w:rPr>
-        <w:t xml:space="preserve"> </w:t>
-      </w:r>
-      <w:proofErr w:type="spellStart"/>
-      <w:r>
-        <w:rPr>
-          <w:rFonts w:ascii="Times New Roman" w:hAnsi="Times New Roman" w:cs="Times New Roman"/>
+          <w:highlight w:val="yellow"/>
+        </w:rPr>
+        <w:t xml:space="preserve"> </w:t>
+      </w:r>
+      <w:proofErr w:type="spellStart"/>
+      <w:r>
+        <w:rPr>
+          <w:rFonts w:ascii="Times New Roman" w:hAnsi="Times New Roman" w:cs="Times New Roman"/>
+          <w:highlight w:val="yellow"/>
         </w:rPr>
         <w:t>thu</w:t>
       </w:r>
@@ -6326,13 +6489,15 @@
       <w:r>
         <w:rPr>
           <w:rFonts w:ascii="Times New Roman" w:hAnsi="Times New Roman" w:cs="Times New Roman"/>
-        </w:rPr>
-        <w:t xml:space="preserve"> </w:t>
-      </w:r>
-      <w:proofErr w:type="spellStart"/>
-      <w:r>
-        <w:rPr>
-          <w:rFonts w:ascii="Times New Roman" w:hAnsi="Times New Roman" w:cs="Times New Roman"/>
+          <w:highlight w:val="yellow"/>
+        </w:rPr>
+        <w:t xml:space="preserve"> </w:t>
+      </w:r>
+      <w:proofErr w:type="spellStart"/>
+      <w:r>
+        <w:rPr>
+          <w:rFonts w:ascii="Times New Roman" w:hAnsi="Times New Roman" w:cs="Times New Roman"/>
+          <w:highlight w:val="yellow"/>
         </w:rPr>
         <w:t>tiền</w:t>
       </w:r>
@@ -6340,6 +6505,7 @@
       <w:r>
         <w:rPr>
           <w:rFonts w:ascii="Times New Roman" w:hAnsi="Times New Roman" w:cs="Times New Roman"/>
+          <w:highlight w:val="yellow"/>
         </w:rPr>
         <w:t>”</w:t>
       </w:r>

</xml_diff>